<commit_message>
guion v1 acabado + correccion de erratas mem
</commit_message>
<xml_diff>
--- a/Defensa/esquema.docx
+++ b/Defensa/esquema.docx
@@ -53,7 +53,7 @@
           <w:r>
             <w:fldChar w:fldCharType="separate"/>
           </w:r>
-          <w:hyperlink w:anchor="_Toc44344849" w:history="1">
+          <w:hyperlink w:anchor="_Toc44417044" w:history="1">
             <w:r>
               <w:rPr>
                 <w:rStyle w:val="Hipervnculo"/>
@@ -80,7 +80,7 @@
                 <w:noProof/>
                 <w:webHidden/>
               </w:rPr>
-              <w:instrText xml:space="preserve"> PAGEREF _Toc44344849 \h </w:instrText>
+              <w:instrText xml:space="preserve"> PAGEREF _Toc44417044 \h </w:instrText>
             </w:r>
             <w:r>
               <w:rPr>
@@ -123,7 +123,7 @@
               <w:lang w:eastAsia="es-ES"/>
             </w:rPr>
           </w:pPr>
-          <w:hyperlink w:anchor="_Toc44344850" w:history="1">
+          <w:hyperlink w:anchor="_Toc44417045" w:history="1">
             <w:r>
               <w:rPr>
                 <w:rStyle w:val="Hipervnculo"/>
@@ -150,7 +150,7 @@
                 <w:noProof/>
                 <w:webHidden/>
               </w:rPr>
-              <w:instrText xml:space="preserve"> PAGEREF _Toc44344850 \h </w:instrText>
+              <w:instrText xml:space="preserve"> PAGEREF _Toc44417045 \h </w:instrText>
             </w:r>
             <w:r>
               <w:rPr>
@@ -193,7 +193,7 @@
               <w:lang w:eastAsia="es-ES"/>
             </w:rPr>
           </w:pPr>
-          <w:hyperlink w:anchor="_Toc44344851" w:history="1">
+          <w:hyperlink w:anchor="_Toc44417046" w:history="1">
             <w:r>
               <w:rPr>
                 <w:rStyle w:val="Hipervnculo"/>
@@ -220,7 +220,7 @@
                 <w:noProof/>
                 <w:webHidden/>
               </w:rPr>
-              <w:instrText xml:space="preserve"> PAGEREF _Toc44344851 \h </w:instrText>
+              <w:instrText xml:space="preserve"> PAGEREF _Toc44417046 \h </w:instrText>
             </w:r>
             <w:r>
               <w:rPr>
@@ -263,7 +263,7 @@
               <w:lang w:eastAsia="es-ES"/>
             </w:rPr>
           </w:pPr>
-          <w:hyperlink w:anchor="_Toc44344852" w:history="1">
+          <w:hyperlink w:anchor="_Toc44417047" w:history="1">
             <w:r>
               <w:rPr>
                 <w:rStyle w:val="Hipervnculo"/>
@@ -290,7 +290,7 @@
                 <w:noProof/>
                 <w:webHidden/>
               </w:rPr>
-              <w:instrText xml:space="preserve"> PAGEREF _Toc44344852 \h </w:instrText>
+              <w:instrText xml:space="preserve"> PAGEREF _Toc44417047 \h </w:instrText>
             </w:r>
             <w:r>
               <w:rPr>
@@ -333,7 +333,7 @@
               <w:lang w:eastAsia="es-ES"/>
             </w:rPr>
           </w:pPr>
-          <w:hyperlink w:anchor="_Toc44344853" w:history="1">
+          <w:hyperlink w:anchor="_Toc44417048" w:history="1">
             <w:r>
               <w:rPr>
                 <w:rStyle w:val="Hipervnculo"/>
@@ -360,7 +360,7 @@
                 <w:noProof/>
                 <w:webHidden/>
               </w:rPr>
-              <w:instrText xml:space="preserve"> PAGEREF _Toc44344853 \h </w:instrText>
+              <w:instrText xml:space="preserve"> PAGEREF _Toc44417048 \h </w:instrText>
             </w:r>
             <w:r>
               <w:rPr>
@@ -392,6 +392,146 @@
           </w:hyperlink>
         </w:p>
         <w:p>
+          <w:pPr>
+            <w:pStyle w:val="TDC2"/>
+            <w:tabs>
+              <w:tab w:val="right" w:leader="dot" w:pos="8494"/>
+            </w:tabs>
+            <w:rPr>
+              <w:rFonts w:eastAsiaTheme="minorEastAsia"/>
+              <w:noProof/>
+              <w:lang w:eastAsia="es-ES"/>
+            </w:rPr>
+          </w:pPr>
+          <w:hyperlink w:anchor="_Toc44417049" w:history="1">
+            <w:r>
+              <w:rPr>
+                <w:rStyle w:val="Hipervnculo"/>
+                <w:noProof/>
+              </w:rPr>
+              <w:t>Modelo macroscópico</w:t>
+            </w:r>
+            <w:r>
+              <w:rPr>
+                <w:noProof/>
+                <w:webHidden/>
+              </w:rPr>
+              <w:tab/>
+            </w:r>
+            <w:r>
+              <w:rPr>
+                <w:noProof/>
+                <w:webHidden/>
+              </w:rPr>
+              <w:fldChar w:fldCharType="begin"/>
+            </w:r>
+            <w:r>
+              <w:rPr>
+                <w:noProof/>
+                <w:webHidden/>
+              </w:rPr>
+              <w:instrText xml:space="preserve"> PAGEREF _Toc44417049 \h </w:instrText>
+            </w:r>
+            <w:r>
+              <w:rPr>
+                <w:noProof/>
+                <w:webHidden/>
+              </w:rPr>
+            </w:r>
+            <w:r>
+              <w:rPr>
+                <w:noProof/>
+                <w:webHidden/>
+              </w:rPr>
+              <w:fldChar w:fldCharType="separate"/>
+            </w:r>
+            <w:r>
+              <w:rPr>
+                <w:noProof/>
+                <w:webHidden/>
+              </w:rPr>
+              <w:t>9</w:t>
+            </w:r>
+            <w:r>
+              <w:rPr>
+                <w:noProof/>
+                <w:webHidden/>
+              </w:rPr>
+              <w:fldChar w:fldCharType="end"/>
+            </w:r>
+          </w:hyperlink>
+        </w:p>
+        <w:p>
+          <w:pPr>
+            <w:pStyle w:val="TDC2"/>
+            <w:tabs>
+              <w:tab w:val="right" w:leader="dot" w:pos="8494"/>
+            </w:tabs>
+            <w:rPr>
+              <w:rFonts w:eastAsiaTheme="minorEastAsia"/>
+              <w:noProof/>
+              <w:lang w:eastAsia="es-ES"/>
+            </w:rPr>
+          </w:pPr>
+          <w:hyperlink w:anchor="_Toc44417050" w:history="1">
+            <w:r>
+              <w:rPr>
+                <w:rStyle w:val="Hipervnculo"/>
+                <w:noProof/>
+              </w:rPr>
+              <w:t>Correspondencia de parámetros</w:t>
+            </w:r>
+            <w:r>
+              <w:rPr>
+                <w:noProof/>
+                <w:webHidden/>
+              </w:rPr>
+              <w:tab/>
+            </w:r>
+            <w:r>
+              <w:rPr>
+                <w:noProof/>
+                <w:webHidden/>
+              </w:rPr>
+              <w:fldChar w:fldCharType="begin"/>
+            </w:r>
+            <w:r>
+              <w:rPr>
+                <w:noProof/>
+                <w:webHidden/>
+              </w:rPr>
+              <w:instrText xml:space="preserve"> PAGEREF _Toc44417050 \h </w:instrText>
+            </w:r>
+            <w:r>
+              <w:rPr>
+                <w:noProof/>
+                <w:webHidden/>
+              </w:rPr>
+            </w:r>
+            <w:r>
+              <w:rPr>
+                <w:noProof/>
+                <w:webHidden/>
+              </w:rPr>
+              <w:fldChar w:fldCharType="separate"/>
+            </w:r>
+            <w:r>
+              <w:rPr>
+                <w:noProof/>
+                <w:webHidden/>
+              </w:rPr>
+              <w:t>12</w:t>
+            </w:r>
+            <w:r>
+              <w:rPr>
+                <w:noProof/>
+                <w:webHidden/>
+              </w:rPr>
+              <w:fldChar w:fldCharType="end"/>
+            </w:r>
+          </w:hyperlink>
+        </w:p>
+        <w:p>
           <w:r>
             <w:rPr>
               <w:b/>
@@ -509,35 +649,11 @@
     </w:p>
     <w:p>
       <w:pPr>
-        <w:ind w:left="720" w:hanging="360"/>
-      </w:pPr>
-    </w:p>
-    <w:p>
-      <w:pPr>
-        <w:ind w:left="720" w:hanging="360"/>
-      </w:pPr>
-    </w:p>
-    <w:p>
-      <w:pPr>
-        <w:ind w:left="720" w:hanging="360"/>
-      </w:pPr>
-    </w:p>
-    <w:p>
-      <w:pPr>
-        <w:ind w:left="720" w:hanging="360"/>
-      </w:pPr>
-    </w:p>
-    <w:p>
-      <w:pPr>
-        <w:pStyle w:val="Prrafodelista"/>
-      </w:pPr>
-    </w:p>
-    <w:p>
-      <w:pPr>
         <w:pStyle w:val="Ttulo1"/>
       </w:pPr>
-      <w:bookmarkStart w:id="0" w:name="_Toc44344849"/>
-      <w:r>
+      <w:bookmarkStart w:id="0" w:name="_Toc44417044"/>
+      <w:r>
+        <w:lastRenderedPageBreak/>
         <w:t>Esquema de la presentación</w:t>
       </w:r>
       <w:bookmarkEnd w:id="0"/>
@@ -764,7 +880,7 @@
       <w:pPr>
         <w:pStyle w:val="Ttulo1"/>
       </w:pPr>
-      <w:bookmarkStart w:id="1" w:name="_Toc44344850"/>
+      <w:bookmarkStart w:id="1" w:name="_Toc44417045"/>
       <w:r>
         <w:t>Guion de la presentación</w:t>
       </w:r>
@@ -775,7 +891,7 @@
       <w:pPr>
         <w:pStyle w:val="Ttulo2"/>
       </w:pPr>
-      <w:bookmarkStart w:id="2" w:name="_Toc44344851"/>
+      <w:bookmarkStart w:id="2" w:name="_Toc44417046"/>
       <w:r>
         <w:t>Introducción</w:t>
       </w:r>
@@ -1047,7 +1163,6 @@
       <w:r>
         <w:t xml:space="preserve">Cuando una célula presentadora de antígeno, como el macrófago de la figura,  ha sido infectada (animación 1) transporta a la superficie celular ciertas proteínas del microorganismo infeccioso, conocidas como antígenos. Gracias a su receptor de membrana (TCR) las células T </w:t>
       </w:r>
-      <w:proofErr w:type="spellStart"/>
       <w:r>
         <w:rPr>
           <w:i/>
@@ -1055,7 +1170,6 @@
         </w:rPr>
         <w:t>helper</w:t>
       </w:r>
-      <w:proofErr w:type="spellEnd"/>
       <w:r>
         <w:t xml:space="preserve"> </w:t>
       </w:r>
@@ -1110,21 +1224,7 @@
         <w:rPr>
           <w:rFonts w:ascii="F16" w:hAnsi="F16" w:cs="F16"/>
         </w:rPr>
-        <w:t xml:space="preserve"> Cuando el patógeno ha sido vencido, la mayoría de </w:t>
-      </w:r>
-      <w:proofErr w:type="gramStart"/>
-      <w:r>
-        <w:rPr>
-          <w:rFonts w:ascii="F16" w:hAnsi="F16" w:cs="F16"/>
-        </w:rPr>
-        <w:t>células</w:t>
-      </w:r>
-      <w:proofErr w:type="gramEnd"/>
-      <w:r>
-        <w:rPr>
-          <w:rFonts w:ascii="F16" w:hAnsi="F16" w:cs="F16"/>
-        </w:rPr>
-        <w:t xml:space="preserve"> T mueren, restaurando así los niveles de población iniciales. Sin embargo, se mantiene un pequeño porcentaje de la población</w:t>
+        <w:t xml:space="preserve"> Cuando el patógeno ha sido vencido, la mayoría de células T mueren, restaurando así los niveles de población iniciales. Sin embargo, se mantiene un pequeño porcentaje de la población</w:t>
       </w:r>
       <w:r>
         <w:rPr>
@@ -1444,21 +1544,7 @@
         <w:rPr>
           <w:rFonts w:ascii="F16" w:hAnsi="F16" w:cs="F16"/>
         </w:rPr>
-        <w:t xml:space="preserve">Aún se desconoce el mecanismo que rige la división o apoptosis de una célula T durante la respuesta inmune. Es por ello </w:t>
-      </w:r>
-      <w:proofErr w:type="gramStart"/>
-      <w:r>
-        <w:rPr>
-          <w:rFonts w:ascii="F16" w:hAnsi="F16" w:cs="F16"/>
-        </w:rPr>
-        <w:t>que</w:t>
-      </w:r>
-      <w:proofErr w:type="gramEnd"/>
-      <w:r>
-        <w:rPr>
-          <w:rFonts w:ascii="F16" w:hAnsi="F16" w:cs="F16"/>
-        </w:rPr>
-        <w:t xml:space="preserve"> han sido varios los modelos matemáticos que se han propuesto para intentar dar una explicación a este fenómeno. Entre ellos mencionamos algunos basados </w:t>
+        <w:t xml:space="preserve">Aún se desconoce el mecanismo que rige la división o apoptosis de una célula T durante la respuesta inmune. Es por ello que han sido varios los modelos matemáticos que se han propuesto para intentar dar una explicación a este fenómeno. Entre ellos mencionamos algunos basados </w:t>
       </w:r>
     </w:p>
     <w:p>
@@ -1577,7 +1663,7 @@
       <w:pPr>
         <w:pStyle w:val="Ttulo2"/>
       </w:pPr>
-      <w:bookmarkStart w:id="3" w:name="_Toc44344852"/>
+      <w:bookmarkStart w:id="3" w:name="_Toc44417047"/>
       <w:r>
         <w:t>Modelo microscópico</w:t>
       </w:r>
@@ -2198,37 +2284,7 @@
         <w:rPr>
           <w:rFonts w:ascii="F16" w:hAnsi="F16" w:cs="F16"/>
         </w:rPr>
-        <w:t xml:space="preserve">La </w:t>
-      </w:r>
-      <w:r>
-        <w:rPr>
-          <w:rFonts w:ascii="F16" w:hAnsi="F16" w:cs="F16"/>
-        </w:rPr>
-        <w:t>fl</w:t>
-      </w:r>
-      <w:r>
-        <w:rPr>
-          <w:rFonts w:ascii="F16" w:hAnsi="F16" w:cs="F16"/>
-        </w:rPr>
-        <w:t>uctuación en la cantidad de Rb y Bcl-2 depende de unas proteínas llamadas</w:t>
-      </w:r>
-      <w:r>
-        <w:rPr>
-          <w:rFonts w:ascii="F16" w:hAnsi="F16" w:cs="F16"/>
-        </w:rPr>
-        <w:t xml:space="preserve"> c</w:t>
-      </w:r>
-      <w:r>
-        <w:rPr>
-          <w:rFonts w:ascii="F16" w:hAnsi="F16" w:cs="F16"/>
-        </w:rPr>
-        <w:t>itoquinas</w:t>
-      </w:r>
-      <w:r>
-        <w:rPr>
-          <w:rFonts w:ascii="F16" w:hAnsi="F16" w:cs="F16"/>
-        </w:rPr>
-        <w:t>. E</w:t>
+        <w:t>La fluctuación en la cantidad de Rb y Bcl-2 depende de unas proteínas llamadas citoquinas. E</w:t>
       </w:r>
       <w:r>
         <w:rPr>
@@ -2298,19 +2354,7 @@
         <w:rPr>
           <w:rFonts w:ascii="F16" w:hAnsi="F16" w:cs="F16"/>
         </w:rPr>
-        <w:t xml:space="preserve">su descendencia </w:t>
-      </w:r>
-      <w:r>
-        <w:rPr>
-          <w:rFonts w:ascii="F16" w:hAnsi="F16" w:cs="F16"/>
-        </w:rPr>
-        <w:t>puede diferenciarse en una célula T efectora o en una célula T de memoria</w:t>
-      </w:r>
-      <w:r>
-        <w:rPr>
-          <w:rFonts w:ascii="F16" w:hAnsi="F16" w:cs="F16"/>
-        </w:rPr>
-        <w:t>.</w:t>
+        <w:t>su descendencia puede diferenciarse en una célula T efectora o en una célula T de memoria.</w:t>
       </w:r>
       <w:r>
         <w:rPr>
@@ -2588,37 +2632,7 @@
         <w:rPr>
           <w:rFonts w:ascii="F16" w:hAnsi="F16" w:cs="F16"/>
         </w:rPr>
-        <w:t xml:space="preserve">Con el primer sistema </w:t>
-      </w:r>
-      <w:r>
-        <w:rPr>
-          <w:rFonts w:ascii="F16" w:hAnsi="F16" w:cs="F16"/>
-        </w:rPr>
-        <w:t>ponemos de mani</w:t>
-      </w:r>
-      <w:r>
-        <w:rPr>
-          <w:rFonts w:ascii="F16" w:hAnsi="F16" w:cs="F16"/>
-        </w:rPr>
-        <w:t>fi</w:t>
-      </w:r>
-      <w:r>
-        <w:rPr>
-          <w:rFonts w:ascii="F16" w:hAnsi="F16" w:cs="F16"/>
-        </w:rPr>
-        <w:t>esto que las concentraciones de Rb y Bcl-2, representadas</w:t>
-      </w:r>
-      <w:r>
-        <w:rPr>
-          <w:rFonts w:ascii="F16" w:hAnsi="F16" w:cs="F16"/>
-        </w:rPr>
-        <w:t xml:space="preserve"> </w:t>
-      </w:r>
-      <w:r>
-        <w:rPr>
-          <w:rFonts w:ascii="F16" w:hAnsi="F16" w:cs="F16"/>
-        </w:rPr>
-        <w:t xml:space="preserve">por </w:t>
+        <w:t xml:space="preserve">Con el primer sistema ponemos de manifiesto que las concentraciones de Rb y Bcl-2, representadas por </w:t>
       </w:r>
       <w:r>
         <w:rPr>
@@ -2697,7 +2711,6 @@
         </w:rPr>
         <w:t>(</w:t>
       </w:r>
-      <w:proofErr w:type="spellStart"/>
       <w:r>
         <w:rPr>
           <w:rFonts w:ascii="CMMI10" w:hAnsi="CMMI10" w:cs="CMMI10"/>
@@ -2710,167 +2723,84 @@
           <w:sz w:val="16"/>
           <w:szCs w:val="16"/>
         </w:rPr>
-        <w:t>T</w:t>
-      </w:r>
-      <w:proofErr w:type="spellEnd"/>
+        <w:t xml:space="preserve">T </w:t>
+      </w:r>
+      <w:r>
+        <w:rPr>
+          <w:rFonts w:ascii="F16" w:hAnsi="F16" w:cs="F16"/>
+        </w:rPr>
+        <w:t>) y, del número de receptores de membrana que posea la célula en cuestión (</w:t>
+      </w:r>
+      <w:r>
+        <w:rPr>
+          <w:rFonts w:ascii="CMMI10" w:hAnsi="CMMI10" w:cs="CMMI10"/>
+        </w:rPr>
+        <w:t>r</w:t>
+      </w:r>
       <w:r>
         <w:rPr>
           <w:rFonts w:ascii="CMMI8" w:hAnsi="CMMI8" w:cs="CMMI8"/>
           <w:sz w:val="16"/>
           <w:szCs w:val="16"/>
         </w:rPr>
+        <w:t>i</w:t>
+      </w:r>
+      <w:r>
+        <w:rPr>
+          <w:rFonts w:ascii="F16" w:hAnsi="F16" w:cs="F16"/>
+        </w:rPr>
+        <w:t>).</w:t>
+      </w:r>
+      <w:r>
+        <w:rPr>
+          <w:rFonts w:ascii="F16" w:hAnsi="F16" w:cs="F16"/>
+        </w:rPr>
         <w:t xml:space="preserve"> </w:t>
       </w:r>
-      <w:r>
-        <w:rPr>
-          <w:rFonts w:ascii="F16" w:hAnsi="F16" w:cs="F16"/>
-        </w:rPr>
-        <w:t>) y, del número de receptores de membrana que posea la célula en cuestión (</w:t>
-      </w:r>
-      <w:proofErr w:type="spellStart"/>
-      <w:r>
-        <w:rPr>
-          <w:rFonts w:ascii="CMMI10" w:hAnsi="CMMI10" w:cs="CMMI10"/>
-        </w:rPr>
-        <w:t>r</w:t>
-      </w:r>
-      <w:r>
-        <w:rPr>
-          <w:rFonts w:ascii="CMMI8" w:hAnsi="CMMI8" w:cs="CMMI8"/>
-          <w:sz w:val="16"/>
-          <w:szCs w:val="16"/>
-        </w:rPr>
-        <w:t>i</w:t>
-      </w:r>
-      <w:proofErr w:type="spellEnd"/>
-      <w:r>
-        <w:rPr>
-          <w:rFonts w:ascii="F16" w:hAnsi="F16" w:cs="F16"/>
-        </w:rPr>
-        <w:t>).</w:t>
-      </w:r>
-      <w:r>
-        <w:rPr>
-          <w:rFonts w:ascii="F16" w:hAnsi="F16" w:cs="F16"/>
-        </w:rPr>
-        <w:t xml:space="preserve"> </w:t>
-      </w:r>
-    </w:p>
-    <w:p>
-      <w:pPr>
-        <w:autoSpaceDE w:val="0"/>
-        <w:autoSpaceDN w:val="0"/>
-        <w:adjustRightInd w:val="0"/>
-        <w:spacing w:after="0" w:line="240" w:lineRule="auto"/>
-        <w:rPr>
-          <w:rFonts w:ascii="F16" w:hAnsi="F16" w:cs="F16"/>
-        </w:rPr>
-      </w:pPr>
-    </w:p>
-    <w:p>
-      <w:pPr>
-        <w:autoSpaceDE w:val="0"/>
-        <w:autoSpaceDN w:val="0"/>
-        <w:adjustRightInd w:val="0"/>
-        <w:spacing w:after="0" w:line="240" w:lineRule="auto"/>
-        <w:rPr>
-          <w:rFonts w:ascii="F16" w:hAnsi="F16" w:cs="F16"/>
-        </w:rPr>
-      </w:pPr>
-      <w:r>
-        <w:rPr>
-          <w:rFonts w:ascii="F16" w:hAnsi="F16" w:cs="F16"/>
-        </w:rPr>
-        <w:t>Así mismo, a</w:t>
-      </w:r>
-      <w:r>
-        <w:rPr>
-          <w:rFonts w:ascii="F16" w:hAnsi="F16" w:cs="F16"/>
-        </w:rPr>
-        <w:t>sumimos que los receptores de membrana involucrados en el algoritmo de decisión de</w:t>
-      </w:r>
-      <w:r>
-        <w:rPr>
-          <w:rFonts w:ascii="F16" w:hAnsi="F16" w:cs="F16"/>
-        </w:rPr>
-        <w:t xml:space="preserve"> </w:t>
-      </w:r>
-      <w:r>
-        <w:rPr>
-          <w:rFonts w:ascii="F16" w:hAnsi="F16" w:cs="F16"/>
-        </w:rPr>
-        <w:t>las células T son independientes y tienen efectos aditivos</w:t>
-      </w:r>
-      <w:r>
-        <w:rPr>
-          <w:rFonts w:ascii="F16" w:hAnsi="F16" w:cs="F16"/>
-        </w:rPr>
-        <w:t xml:space="preserve">. </w:t>
-      </w:r>
-      <w:r>
-        <w:rPr>
-          <w:rFonts w:ascii="F16" w:hAnsi="F16" w:cs="F16"/>
-        </w:rPr>
-        <w:t>De acuerdo</w:t>
-      </w:r>
-    </w:p>
-    <w:p>
-      <w:pPr>
-        <w:autoSpaceDE w:val="0"/>
-        <w:autoSpaceDN w:val="0"/>
-        <w:adjustRightInd w:val="0"/>
-        <w:spacing w:after="0" w:line="240" w:lineRule="auto"/>
-        <w:rPr>
-          <w:rFonts w:ascii="F16" w:hAnsi="F16" w:cs="F16"/>
-        </w:rPr>
-      </w:pPr>
-      <w:r>
-        <w:rPr>
-          <w:rFonts w:ascii="F16" w:hAnsi="F16" w:cs="F16"/>
-        </w:rPr>
-        <w:t>con estas relaciones lineales obtenemos un modelo robusto, puesto que con</w:t>
-      </w:r>
-      <w:r>
-        <w:rPr>
-          <w:rFonts w:ascii="F16" w:hAnsi="F16" w:cs="F16"/>
-        </w:rPr>
-        <w:t>fi</w:t>
-      </w:r>
-      <w:r>
-        <w:rPr>
-          <w:rFonts w:ascii="F16" w:hAnsi="F16" w:cs="F16"/>
-        </w:rPr>
-        <w:t>guraciones similares</w:t>
-      </w:r>
-      <w:r>
-        <w:rPr>
-          <w:rFonts w:ascii="F16" w:hAnsi="F16" w:cs="F16"/>
-        </w:rPr>
-        <w:t xml:space="preserve"> </w:t>
-      </w:r>
-      <w:r>
-        <w:rPr>
-          <w:rFonts w:ascii="F16" w:hAnsi="F16" w:cs="F16"/>
-        </w:rPr>
-        <w:t>de receptores de membrana provoca</w:t>
-      </w:r>
-      <w:r>
-        <w:rPr>
-          <w:rFonts w:ascii="F16" w:hAnsi="F16" w:cs="F16"/>
-        </w:rPr>
-        <w:t>n</w:t>
-      </w:r>
-      <w:r>
-        <w:rPr>
-          <w:rFonts w:ascii="F16" w:hAnsi="F16" w:cs="F16"/>
-        </w:rPr>
-        <w:t xml:space="preserve"> decisiones celulares similares</w:t>
-      </w:r>
-      <w:r>
-        <w:rPr>
-          <w:rFonts w:ascii="F16" w:hAnsi="F16" w:cs="F16"/>
-        </w:rPr>
-        <w:t>.</w:t>
+    </w:p>
+    <w:p>
+      <w:pPr>
+        <w:autoSpaceDE w:val="0"/>
+        <w:autoSpaceDN w:val="0"/>
+        <w:adjustRightInd w:val="0"/>
+        <w:spacing w:after="0" w:line="240" w:lineRule="auto"/>
+        <w:rPr>
+          <w:rFonts w:ascii="F16" w:hAnsi="F16" w:cs="F16"/>
+        </w:rPr>
+      </w:pPr>
+    </w:p>
+    <w:p>
+      <w:pPr>
+        <w:autoSpaceDE w:val="0"/>
+        <w:autoSpaceDN w:val="0"/>
+        <w:adjustRightInd w:val="0"/>
+        <w:spacing w:after="0" w:line="240" w:lineRule="auto"/>
+        <w:rPr>
+          <w:rFonts w:ascii="F16" w:hAnsi="F16" w:cs="F16"/>
+        </w:rPr>
+      </w:pPr>
+      <w:r>
+        <w:rPr>
+          <w:rFonts w:ascii="F16" w:hAnsi="F16" w:cs="F16"/>
+        </w:rPr>
+        <w:t>Así mismo, asumimos que los receptores de membrana involucrados en el algoritmo de decisión de las células T son independientes y tienen efectos aditivos. De acuerdo</w:t>
+      </w:r>
+    </w:p>
+    <w:p>
+      <w:pPr>
+        <w:autoSpaceDE w:val="0"/>
+        <w:autoSpaceDN w:val="0"/>
+        <w:adjustRightInd w:val="0"/>
+        <w:spacing w:after="0" w:line="240" w:lineRule="auto"/>
+        <w:rPr>
+          <w:rFonts w:ascii="F16" w:hAnsi="F16" w:cs="F16"/>
+        </w:rPr>
+      </w:pPr>
+      <w:r>
+        <w:rPr>
+          <w:rFonts w:ascii="F16" w:hAnsi="F16" w:cs="F16"/>
+        </w:rPr>
+        <w:t>con estas relaciones lineales obtenemos un modelo robusto, puesto que configuraciones similares de receptores de membrana provocan decisiones celulares similares.</w:t>
       </w:r>
     </w:p>
     <w:p>
@@ -3170,84 +3100,24 @@
         <w:rPr>
           <w:rFonts w:ascii="F16" w:hAnsi="F16" w:cs="F16"/>
         </w:rPr>
-        <w:t xml:space="preserve">La primera </w:t>
-      </w:r>
-      <w:r>
-        <w:rPr>
-          <w:rFonts w:ascii="F16" w:hAnsi="F16" w:cs="F16"/>
-        </w:rPr>
-        <w:t>ecuación modela la interacción del patógeno</w:t>
-      </w:r>
-      <w:r>
-        <w:rPr>
-          <w:rFonts w:ascii="F16" w:hAnsi="F16" w:cs="F16"/>
-        </w:rPr>
-        <w:t xml:space="preserve"> (y)</w:t>
-      </w:r>
-      <w:r>
-        <w:rPr>
-          <w:rFonts w:ascii="F16" w:hAnsi="F16" w:cs="F16"/>
-        </w:rPr>
-        <w:t xml:space="preserve"> con</w:t>
-      </w:r>
-      <w:r>
-        <w:rPr>
-          <w:rFonts w:ascii="F16" w:hAnsi="F16" w:cs="F16"/>
-        </w:rPr>
-        <w:t xml:space="preserve"> </w:t>
-      </w:r>
-      <w:r>
-        <w:rPr>
-          <w:rFonts w:ascii="F16" w:hAnsi="F16" w:cs="F16"/>
-        </w:rPr>
-        <w:t>las células T</w:t>
-      </w:r>
-      <w:r>
-        <w:rPr>
-          <w:rFonts w:ascii="F16" w:hAnsi="F16" w:cs="F16"/>
-        </w:rPr>
-        <w:t xml:space="preserve"> (n)</w:t>
-      </w:r>
-      <w:r>
-        <w:rPr>
-          <w:rFonts w:ascii="F16" w:hAnsi="F16" w:cs="F16"/>
-        </w:rPr>
-        <w:t>.</w:t>
-      </w:r>
-      <w:r>
-        <w:rPr>
-          <w:rFonts w:ascii="F16" w:hAnsi="F16" w:cs="F16"/>
-        </w:rPr>
-        <w:t xml:space="preserve"> </w:t>
-      </w:r>
-    </w:p>
-    <w:p>
-      <w:pPr>
-        <w:autoSpaceDE w:val="0"/>
-        <w:autoSpaceDN w:val="0"/>
-        <w:adjustRightInd w:val="0"/>
-        <w:spacing w:after="0" w:line="240" w:lineRule="auto"/>
-        <w:rPr>
-          <w:rFonts w:ascii="F16" w:hAnsi="F16" w:cs="F16"/>
-        </w:rPr>
-      </w:pPr>
-      <w:r>
-        <w:rPr>
-          <w:rFonts w:ascii="F16" w:hAnsi="F16" w:cs="F16"/>
-        </w:rPr>
-        <w:t xml:space="preserve">Según esta </w:t>
-      </w:r>
-      <w:r>
-        <w:rPr>
-          <w:rFonts w:ascii="F16" w:hAnsi="F16" w:cs="F16"/>
-        </w:rPr>
-        <w:t>el patógeno aumenta su población hasta que el número de células T alcanza cierto valor crítico. En ese momento</w:t>
-      </w:r>
-      <w:r>
-        <w:rPr>
-          <w:rFonts w:ascii="F16" w:hAnsi="F16" w:cs="F16"/>
-        </w:rPr>
-        <w:t xml:space="preserve">, la derivada de </w:t>
+        <w:t xml:space="preserve">La primera ecuación modela la interacción del patógeno (y) con las células T (n). </w:t>
+      </w:r>
+    </w:p>
+    <w:p>
+      <w:pPr>
+        <w:autoSpaceDE w:val="0"/>
+        <w:autoSpaceDN w:val="0"/>
+        <w:adjustRightInd w:val="0"/>
+        <w:spacing w:after="0" w:line="240" w:lineRule="auto"/>
+        <w:rPr>
+          <w:rFonts w:ascii="F16" w:hAnsi="F16" w:cs="F16"/>
+        </w:rPr>
+      </w:pPr>
+      <w:r>
+        <w:rPr>
+          <w:rFonts w:ascii="F16" w:hAnsi="F16" w:cs="F16"/>
+        </w:rPr>
+        <w:t xml:space="preserve">Según esta el patógeno aumenta su población hasta que el número de células T alcanza cierto valor crítico. En ese momento, la derivada de </w:t>
       </w:r>
       <w:r>
         <w:rPr>
@@ -3277,13 +3147,7 @@
         <w:rPr>
           <w:rFonts w:ascii="F16" w:hAnsi="F16" w:cs="F16"/>
         </w:rPr>
-        <w:t>se hace negativa y, en consecuencia,</w:t>
-      </w:r>
-      <w:r>
-        <w:rPr>
-          <w:rFonts w:ascii="F16" w:hAnsi="F16" w:cs="F16"/>
-        </w:rPr>
-        <w:t xml:space="preserve"> </w:t>
+        <w:t xml:space="preserve">se hace negativa y, en consecuencia, </w:t>
       </w:r>
       <w:r>
         <w:rPr>
@@ -3313,123 +3177,63 @@
         <w:rPr>
           <w:rFonts w:ascii="F16" w:hAnsi="F16" w:cs="F16"/>
         </w:rPr>
-        <w:t>comienza a decrecer</w:t>
-      </w:r>
-      <w:r>
-        <w:rPr>
-          <w:rFonts w:ascii="F16" w:hAnsi="F16" w:cs="F16"/>
-        </w:rPr>
-        <w:t xml:space="preserve">. </w:t>
-      </w:r>
-      <w:r>
-        <w:rPr>
-          <w:rFonts w:ascii="F16" w:hAnsi="F16" w:cs="F16"/>
-        </w:rPr>
-        <w:t>A su vez, en ausencia de células T, el patógeno crece</w:t>
-      </w:r>
-      <w:r>
-        <w:rPr>
-          <w:rFonts w:ascii="F16" w:hAnsi="F16" w:cs="F16"/>
-        </w:rPr>
-        <w:t xml:space="preserve"> </w:t>
-      </w:r>
-      <w:r>
-        <w:rPr>
-          <w:rFonts w:ascii="F16" w:hAnsi="F16" w:cs="F16"/>
-        </w:rPr>
-        <w:t>de manera exponencial.</w:t>
-      </w:r>
-    </w:p>
-    <w:p>
-      <w:pPr>
-        <w:autoSpaceDE w:val="0"/>
-        <w:autoSpaceDN w:val="0"/>
-        <w:adjustRightInd w:val="0"/>
-        <w:spacing w:after="0" w:line="240" w:lineRule="auto"/>
-        <w:rPr>
-          <w:rFonts w:ascii="F16" w:hAnsi="F16" w:cs="F16"/>
-        </w:rPr>
-      </w:pPr>
-    </w:p>
-    <w:p>
-      <w:pPr>
-        <w:autoSpaceDE w:val="0"/>
-        <w:autoSpaceDN w:val="0"/>
-        <w:adjustRightInd w:val="0"/>
-        <w:spacing w:after="0" w:line="240" w:lineRule="auto"/>
-        <w:rPr>
-          <w:rFonts w:ascii="F16" w:hAnsi="F16" w:cs="F16"/>
-        </w:rPr>
-      </w:pPr>
-      <w:r>
-        <w:rPr>
-          <w:rFonts w:ascii="F16" w:hAnsi="F16" w:cs="F16"/>
-        </w:rPr>
-        <w:t>Además, a</w:t>
-      </w:r>
-      <w:r>
-        <w:rPr>
-          <w:rFonts w:ascii="F16" w:hAnsi="F16" w:cs="F16"/>
-        </w:rPr>
-        <w:t>sumiremos que las señales captadas por el TCR de una célula</w:t>
-      </w:r>
-      <w:r>
-        <w:rPr>
-          <w:rFonts w:ascii="F16" w:hAnsi="F16" w:cs="F16"/>
-        </w:rPr>
-        <w:t xml:space="preserve"> </w:t>
-      </w:r>
-      <w:r>
-        <w:rPr>
-          <w:rFonts w:ascii="F16" w:hAnsi="F16" w:cs="F16"/>
-        </w:rPr>
-        <w:t>T son proporcionales al número de encuentros que tenga con el antígeno.</w:t>
-      </w:r>
-    </w:p>
-    <w:p>
-      <w:pPr>
-        <w:autoSpaceDE w:val="0"/>
-        <w:autoSpaceDN w:val="0"/>
-        <w:adjustRightInd w:val="0"/>
-        <w:spacing w:after="0" w:line="240" w:lineRule="auto"/>
-        <w:rPr>
-          <w:rFonts w:ascii="F16" w:hAnsi="F16" w:cs="F16"/>
-        </w:rPr>
-      </w:pPr>
-    </w:p>
-    <w:p>
-      <w:pPr>
-        <w:autoSpaceDE w:val="0"/>
-        <w:autoSpaceDN w:val="0"/>
-        <w:adjustRightInd w:val="0"/>
-        <w:spacing w:after="0" w:line="240" w:lineRule="auto"/>
-        <w:rPr>
-          <w:rFonts w:ascii="F16" w:hAnsi="F16" w:cs="F16"/>
-        </w:rPr>
-      </w:pPr>
-      <w:r>
-        <w:rPr>
-          <w:rFonts w:ascii="F16" w:hAnsi="F16" w:cs="F16"/>
-        </w:rPr>
-        <w:t>Según la 3, las células T que ya se han diferenciado se dividen de manera</w:t>
-      </w:r>
-      <w:r>
-        <w:rPr>
-          <w:rFonts w:ascii="F16" w:hAnsi="F16" w:cs="F16"/>
-        </w:rPr>
-        <w:t xml:space="preserve"> </w:t>
-      </w:r>
-      <w:r>
-        <w:rPr>
-          <w:rFonts w:ascii="F16" w:hAnsi="F16" w:cs="F16"/>
-        </w:rPr>
-        <w:t>simétrica y reparten sus receptores de membrana entre sus dos células hijas</w:t>
-      </w:r>
-      <w:r>
-        <w:rPr>
-          <w:rFonts w:ascii="F16" w:hAnsi="F16" w:cs="F16"/>
-        </w:rPr>
-        <w:t xml:space="preserve"> </w:t>
+        <w:t>comienza a decrecer. A su vez, en ausencia de células T, el patógeno crece de manera exponencial.</w:t>
+      </w:r>
+    </w:p>
+    <w:p>
+      <w:pPr>
+        <w:autoSpaceDE w:val="0"/>
+        <w:autoSpaceDN w:val="0"/>
+        <w:adjustRightInd w:val="0"/>
+        <w:spacing w:after="0" w:line="240" w:lineRule="auto"/>
+        <w:rPr>
+          <w:rFonts w:ascii="F16" w:hAnsi="F16" w:cs="F16"/>
+        </w:rPr>
+      </w:pPr>
+    </w:p>
+    <w:p>
+      <w:pPr>
+        <w:autoSpaceDE w:val="0"/>
+        <w:autoSpaceDN w:val="0"/>
+        <w:adjustRightInd w:val="0"/>
+        <w:spacing w:after="0" w:line="240" w:lineRule="auto"/>
+        <w:rPr>
+          <w:rFonts w:ascii="F16" w:hAnsi="F16" w:cs="F16"/>
+        </w:rPr>
+      </w:pPr>
+      <w:r>
+        <w:rPr>
+          <w:rFonts w:ascii="F16" w:hAnsi="F16" w:cs="F16"/>
+        </w:rPr>
+        <w:t>Además, asumiremos que las señales captadas por el TCR de una célula T son proporcionales al número de encuentros que tenga con el antígeno.</w:t>
+      </w:r>
+    </w:p>
+    <w:p>
+      <w:pPr>
+        <w:autoSpaceDE w:val="0"/>
+        <w:autoSpaceDN w:val="0"/>
+        <w:adjustRightInd w:val="0"/>
+        <w:spacing w:after="0" w:line="240" w:lineRule="auto"/>
+        <w:rPr>
+          <w:rFonts w:ascii="F16" w:hAnsi="F16" w:cs="F16"/>
+        </w:rPr>
+      </w:pPr>
+    </w:p>
+    <w:p>
+      <w:pPr>
+        <w:autoSpaceDE w:val="0"/>
+        <w:autoSpaceDN w:val="0"/>
+        <w:adjustRightInd w:val="0"/>
+        <w:spacing w:after="0" w:line="240" w:lineRule="auto"/>
+        <w:rPr>
+          <w:rFonts w:ascii="F16" w:hAnsi="F16" w:cs="F16"/>
+        </w:rPr>
+      </w:pPr>
+      <w:r>
+        <w:rPr>
+          <w:rFonts w:ascii="F16" w:hAnsi="F16" w:cs="F16"/>
+        </w:rPr>
+        <w:t xml:space="preserve">Según la 3, las células T que ya se han diferenciado se dividen de manera simétrica y reparten sus receptores de membrana entre sus dos células hijas </w:t>
       </w:r>
       <w:r>
         <w:rPr>
@@ -3458,7 +3262,7 @@
       <w:pPr>
         <w:pStyle w:val="Ttulo2"/>
       </w:pPr>
-      <w:bookmarkStart w:id="4" w:name="_Toc44344853"/>
+      <w:bookmarkStart w:id="4" w:name="_Toc44417048"/>
       <w:r>
         <w:t>Simulaciones del modelo microscópico</w:t>
       </w:r>
@@ -3637,55 +3441,7 @@
         <w:rPr>
           <w:rFonts w:ascii="F16" w:hAnsi="F16" w:cs="F16"/>
         </w:rPr>
-        <w:t xml:space="preserve">Para las simulaciones </w:t>
-      </w:r>
-      <w:r>
-        <w:rPr>
-          <w:rFonts w:ascii="F16" w:hAnsi="F16" w:cs="F16"/>
-        </w:rPr>
-        <w:t>se ha</w:t>
-      </w:r>
-      <w:r>
-        <w:rPr>
-          <w:rFonts w:ascii="F16" w:hAnsi="F16" w:cs="F16"/>
-        </w:rPr>
-        <w:t xml:space="preserve"> optado por una versión simpli</w:t>
-      </w:r>
-      <w:r>
-        <w:rPr>
-          <w:rFonts w:ascii="F16" w:hAnsi="F16" w:cs="F16"/>
-        </w:rPr>
-        <w:t>fi</w:t>
-      </w:r>
-      <w:r>
-        <w:rPr>
-          <w:rFonts w:ascii="F16" w:hAnsi="F16" w:cs="F16"/>
-        </w:rPr>
-        <w:t>cada del modelo</w:t>
-      </w:r>
-      <w:r>
-        <w:rPr>
-          <w:rFonts w:ascii="F16" w:hAnsi="F16" w:cs="F16"/>
-        </w:rPr>
-        <w:t xml:space="preserve">, donde el número de receptores es 2. </w:t>
-      </w:r>
-      <w:r>
-        <w:rPr>
-          <w:rFonts w:ascii="F16" w:hAnsi="F16" w:cs="F16"/>
-        </w:rPr>
-        <w:t>Es decir, suponemos que</w:t>
-      </w:r>
-      <w:r>
-        <w:rPr>
-          <w:rFonts w:ascii="F16" w:hAnsi="F16" w:cs="F16"/>
-        </w:rPr>
-        <w:t xml:space="preserve"> </w:t>
-      </w:r>
-      <w:r>
-        <w:rPr>
-          <w:rFonts w:ascii="F16" w:hAnsi="F16" w:cs="F16"/>
-        </w:rPr>
-        <w:t xml:space="preserve">hay dos tipos de receptores en la membrana de las células T: </w:t>
+        <w:t xml:space="preserve">Para las simulaciones se ha optado por una versión simplificada del modelo, donde el número de receptores es 2. Es decir, suponemos que hay dos tipos de receptores en la membrana de las células T: </w:t>
       </w:r>
       <w:r>
         <w:rPr>
@@ -3709,185 +3465,47 @@
         <w:rPr>
           <w:rFonts w:ascii="F16" w:hAnsi="F16" w:cs="F16"/>
         </w:rPr>
-        <w:t>(de</w:t>
-      </w:r>
-      <w:r>
-        <w:rPr>
-          <w:rFonts w:ascii="F16" w:hAnsi="F16" w:cs="F16"/>
-        </w:rPr>
-        <w:t xml:space="preserve"> </w:t>
-      </w:r>
-      <w:r>
-        <w:rPr>
-          <w:rFonts w:ascii="F16" w:hAnsi="F16" w:cs="F16"/>
-        </w:rPr>
-        <w:t>muerte) que controlan la evolución de los inhibidores de ciclo (Rb) y apoptosis (Bcl-2),</w:t>
-      </w:r>
-      <w:r>
-        <w:rPr>
-          <w:rFonts w:ascii="F16" w:hAnsi="F16" w:cs="F16"/>
-        </w:rPr>
-        <w:t xml:space="preserve"> </w:t>
-      </w:r>
-      <w:r>
-        <w:rPr>
-          <w:rFonts w:ascii="F16" w:hAnsi="F16" w:cs="F16"/>
-        </w:rPr>
-        <w:t>respectivamente.</w:t>
-      </w:r>
-    </w:p>
-    <w:p>
-      <w:pPr>
-        <w:autoSpaceDE w:val="0"/>
-        <w:autoSpaceDN w:val="0"/>
-        <w:adjustRightInd w:val="0"/>
-        <w:spacing w:after="0" w:line="240" w:lineRule="auto"/>
-        <w:rPr>
-          <w:rFonts w:ascii="F16" w:hAnsi="F16" w:cs="F16"/>
-        </w:rPr>
-      </w:pPr>
-    </w:p>
-    <w:p>
-      <w:pPr>
-        <w:autoSpaceDE w:val="0"/>
-        <w:autoSpaceDN w:val="0"/>
-        <w:adjustRightInd w:val="0"/>
-        <w:spacing w:after="0" w:line="240" w:lineRule="auto"/>
-        <w:rPr>
-          <w:rFonts w:ascii="F16" w:hAnsi="F16" w:cs="F16"/>
-        </w:rPr>
-      </w:pPr>
-      <w:r>
-        <w:rPr>
-          <w:rFonts w:ascii="F16" w:hAnsi="F16" w:cs="F16"/>
-        </w:rPr>
-        <w:t>Las células T efectoras y de memoria</w:t>
-      </w:r>
-      <w:r>
-        <w:rPr>
-          <w:rFonts w:ascii="F16" w:hAnsi="F16" w:cs="F16"/>
-        </w:rPr>
-        <w:t xml:space="preserve"> constituye</w:t>
-      </w:r>
-      <w:r>
-        <w:rPr>
-          <w:rFonts w:ascii="F16" w:hAnsi="F16" w:cs="F16"/>
-        </w:rPr>
-        <w:t xml:space="preserve">n </w:t>
-      </w:r>
-      <w:r>
-        <w:rPr>
-          <w:rFonts w:ascii="F16" w:hAnsi="F16" w:cs="F16"/>
-        </w:rPr>
-        <w:t>poblaci</w:t>
-      </w:r>
-      <w:r>
-        <w:rPr>
-          <w:rFonts w:ascii="F16" w:hAnsi="F16" w:cs="F16"/>
-        </w:rPr>
-        <w:t>o</w:t>
-      </w:r>
-      <w:r>
-        <w:rPr>
-          <w:rFonts w:ascii="F16" w:hAnsi="F16" w:cs="F16"/>
-        </w:rPr>
-        <w:t>n</w:t>
-      </w:r>
-      <w:r>
-        <w:rPr>
-          <w:rFonts w:ascii="F16" w:hAnsi="F16" w:cs="F16"/>
-        </w:rPr>
-        <w:t>es</w:t>
-      </w:r>
-      <w:r>
-        <w:rPr>
-          <w:rFonts w:ascii="F16" w:hAnsi="F16" w:cs="F16"/>
-        </w:rPr>
-        <w:t xml:space="preserve"> distinta</w:t>
-      </w:r>
-      <w:r>
-        <w:rPr>
-          <w:rFonts w:ascii="F16" w:hAnsi="F16" w:cs="F16"/>
-        </w:rPr>
-        <w:t>s</w:t>
-      </w:r>
-      <w:r>
-        <w:rPr>
-          <w:rFonts w:ascii="F16" w:hAnsi="F16" w:cs="F16"/>
-        </w:rPr>
-        <w:t>, pues las ecuaciones que</w:t>
-      </w:r>
-      <w:r>
-        <w:rPr>
-          <w:rFonts w:ascii="F16" w:hAnsi="F16" w:cs="F16"/>
-        </w:rPr>
-        <w:t xml:space="preserve"> </w:t>
-      </w:r>
-      <w:r>
-        <w:rPr>
-          <w:rFonts w:ascii="F16" w:hAnsi="F16" w:cs="F16"/>
-        </w:rPr>
-        <w:t>determinan su comportamiento son diferentes</w:t>
-      </w:r>
-      <w:r>
-        <w:rPr>
-          <w:rFonts w:ascii="F16" w:hAnsi="F16" w:cs="F16"/>
-        </w:rPr>
-        <w:t xml:space="preserve">. </w:t>
-      </w:r>
-      <w:r>
-        <w:rPr>
-          <w:rFonts w:ascii="F16" w:hAnsi="F16" w:cs="F16"/>
-        </w:rPr>
-        <w:t>Para el caso de las células T de memoria hay que tener en cuenta que este tipo de</w:t>
-      </w:r>
-      <w:r>
-        <w:rPr>
-          <w:rFonts w:ascii="F16" w:hAnsi="F16" w:cs="F16"/>
-        </w:rPr>
-        <w:t xml:space="preserve"> </w:t>
-      </w:r>
-      <w:r>
-        <w:rPr>
-          <w:rFonts w:ascii="F16" w:hAnsi="F16" w:cs="F16"/>
-        </w:rPr>
-        <w:t xml:space="preserve">células no muere durante la </w:t>
+        <w:t>(de muerte) que controlan la evolución de los inhibidores de ciclo (Rb) y apoptosis (Bcl-2), respectivamente.</w:t>
+      </w:r>
+    </w:p>
+    <w:p>
+      <w:pPr>
+        <w:autoSpaceDE w:val="0"/>
+        <w:autoSpaceDN w:val="0"/>
+        <w:adjustRightInd w:val="0"/>
+        <w:spacing w:after="0" w:line="240" w:lineRule="auto"/>
+        <w:rPr>
+          <w:rFonts w:ascii="F16" w:hAnsi="F16" w:cs="F16"/>
+        </w:rPr>
+      </w:pPr>
+    </w:p>
+    <w:p>
+      <w:pPr>
+        <w:autoSpaceDE w:val="0"/>
+        <w:autoSpaceDN w:val="0"/>
+        <w:adjustRightInd w:val="0"/>
+        <w:spacing w:after="0" w:line="240" w:lineRule="auto"/>
+        <w:rPr>
+          <w:rFonts w:ascii="F16" w:hAnsi="F16" w:cs="F16"/>
+        </w:rPr>
+      </w:pPr>
+      <w:r>
+        <w:rPr>
+          <w:rFonts w:ascii="F16" w:hAnsi="F16" w:cs="F16"/>
+        </w:rPr>
+        <w:t xml:space="preserve">Las células T efectoras y de memoria constituyen poblaciones distintas, pues las ecuaciones que determinan su comportamiento son diferentes. Para el caso de las células T de memoria hay que tener en cuenta que este tipo de células no muere durante la </w:t>
       </w:r>
       <w:r>
         <w:rPr>
           <w:rFonts w:ascii="F34" w:hAnsi="F34" w:cs="F34"/>
         </w:rPr>
-        <w:t>contracción clonal</w:t>
-      </w:r>
-      <w:r>
-        <w:rPr>
-          <w:rFonts w:ascii="F34" w:hAnsi="F34" w:cs="F34"/>
-        </w:rPr>
-        <w:t xml:space="preserve">, lo que implica d=0, </w:t>
-      </w:r>
-      <w:r>
-        <w:rPr>
-          <w:rFonts w:ascii="F16" w:hAnsi="F16" w:cs="F16"/>
-        </w:rPr>
-        <w:t>nos centramos solamente en el inhibidor del ciclo celular y</w:t>
-      </w:r>
-      <w:r>
-        <w:rPr>
-          <w:rFonts w:ascii="F16" w:hAnsi="F16" w:cs="F16"/>
-        </w:rPr>
-        <w:t xml:space="preserve"> </w:t>
-      </w:r>
-      <w:r>
-        <w:rPr>
-          <w:rFonts w:ascii="F16" w:hAnsi="F16" w:cs="F16"/>
-        </w:rPr>
-        <w:t>no en el de muerte</w:t>
-      </w:r>
-      <w:r>
-        <w:rPr>
-          <w:rFonts w:ascii="F16" w:hAnsi="F16" w:cs="F16"/>
-        </w:rPr>
-        <w:t>.</w:t>
+        <w:t xml:space="preserve">contracción clonal, lo que implica d=0, </w:t>
+      </w:r>
+      <w:r>
+        <w:rPr>
+          <w:rFonts w:ascii="F16" w:hAnsi="F16" w:cs="F16"/>
+        </w:rPr>
+        <w:t>nos centramos solamente en el inhibidor del ciclo celular y no en el de muerte.</w:t>
       </w:r>
     </w:p>
     <w:p>
@@ -4142,19 +3760,7 @@
         <w:rPr>
           <w:rFonts w:ascii="F16" w:hAnsi="F16" w:cs="F16"/>
         </w:rPr>
-        <w:t xml:space="preserve">Comenzamos la simulación en un tiempo inicial t = 0 y acabamos en un tiempo </w:t>
-      </w:r>
-      <w:r>
-        <w:rPr>
-          <w:rFonts w:ascii="F16" w:hAnsi="F16" w:cs="F16"/>
-        </w:rPr>
-        <w:t>fi</w:t>
-      </w:r>
-      <w:r>
-        <w:rPr>
-          <w:rFonts w:ascii="F16" w:hAnsi="F16" w:cs="F16"/>
-        </w:rPr>
-        <w:t>nal</w:t>
+        <w:t>Comenzamos la simulación en un tiempo inicial t = 0 y acabamos en un tiempo final</w:t>
       </w:r>
       <w:r>
         <w:rPr>
@@ -4162,31 +3768,11 @@
         </w:rPr>
         <w:t xml:space="preserve"> </w:t>
       </w:r>
-      <w:proofErr w:type="spellStart"/>
-      <w:r>
-        <w:rPr>
-          <w:rFonts w:ascii="F16" w:hAnsi="F16" w:cs="F16"/>
-        </w:rPr>
-        <w:t>Tfinal</w:t>
-      </w:r>
-      <w:proofErr w:type="spellEnd"/>
-      <w:r>
-        <w:rPr>
-          <w:rFonts w:ascii="F16" w:hAnsi="F16" w:cs="F16"/>
-        </w:rPr>
-        <w:t xml:space="preserve"> con</w:t>
-      </w:r>
-      <w:r>
-        <w:rPr>
-          <w:rFonts w:ascii="F16" w:hAnsi="F16" w:cs="F16"/>
-        </w:rPr>
-        <w:t>fi</w:t>
-      </w:r>
-      <w:r>
-        <w:rPr>
-          <w:rFonts w:ascii="F16" w:hAnsi="F16" w:cs="F16"/>
-        </w:rPr>
-        <w:t>gurable.</w:t>
+      <w:r>
+        <w:rPr>
+          <w:rFonts w:ascii="F16" w:hAnsi="F16" w:cs="F16"/>
+        </w:rPr>
+        <w:t>Tfinal configurable.</w:t>
       </w:r>
     </w:p>
     <w:p>
@@ -4598,60 +4184,191 @@
         <w:rPr>
           <w:rFonts w:ascii="F16" w:hAnsi="F16" w:cs="F16"/>
         </w:rPr>
-        <w:t xml:space="preserve">Se entiende como situación de intolerancia al patógeno aquella en la que las </w:t>
-      </w:r>
-      <w:proofErr w:type="spellStart"/>
-      <w:r>
-        <w:rPr>
-          <w:rFonts w:ascii="F16" w:hAnsi="F16" w:cs="F16"/>
-        </w:rPr>
-        <w:t>célulasT</w:t>
-      </w:r>
-      <w:proofErr w:type="spellEnd"/>
-      <w:r>
-        <w:rPr>
-          <w:rFonts w:ascii="F16" w:hAnsi="F16" w:cs="F16"/>
-        </w:rPr>
-        <w:t xml:space="preserve"> son capaces de controlar la infección y eliminar por completo al agente infeccioso</w:t>
-      </w:r>
-      <w:r>
-        <w:rPr>
-          <w:rFonts w:ascii="F16" w:hAnsi="F16" w:cs="F16"/>
-        </w:rPr>
-        <w:t>.</w:t>
-      </w:r>
-    </w:p>
-    <w:p>
-      <w:pPr>
-        <w:autoSpaceDE w:val="0"/>
-        <w:autoSpaceDN w:val="0"/>
-        <w:adjustRightInd w:val="0"/>
-        <w:spacing w:after="0" w:line="240" w:lineRule="auto"/>
-        <w:rPr>
-          <w:rFonts w:ascii="F16" w:hAnsi="F16" w:cs="F16"/>
-        </w:rPr>
-      </w:pPr>
-      <w:r>
-        <w:rPr>
-          <w:rFonts w:ascii="F16" w:hAnsi="F16" w:cs="F16"/>
-        </w:rPr>
-        <w:t xml:space="preserve">En la </w:t>
-      </w:r>
-      <w:r>
-        <w:rPr>
-          <w:rFonts w:ascii="F16" w:hAnsi="F16" w:cs="F16"/>
-        </w:rPr>
-        <w:t>primera fi</w:t>
-      </w:r>
-      <w:r>
-        <w:rPr>
-          <w:rFonts w:ascii="F16" w:hAnsi="F16" w:cs="F16"/>
-        </w:rPr>
-        <w:t>gura se puede</w:t>
-      </w:r>
-      <w:r>
-        <w:rPr>
-          <w:rFonts w:ascii="F16" w:hAnsi="F16" w:cs="F16"/>
+        <w:t>Se entiende como situación de intolerancia al patógeno aquella en la que las célulasT son capaces de controlar la infección y eliminar por completo al agente infeccioso.</w:t>
+      </w:r>
+    </w:p>
+    <w:p>
+      <w:pPr>
+        <w:autoSpaceDE w:val="0"/>
+        <w:autoSpaceDN w:val="0"/>
+        <w:adjustRightInd w:val="0"/>
+        <w:spacing w:after="0" w:line="240" w:lineRule="auto"/>
+        <w:rPr>
+          <w:rFonts w:ascii="F16" w:hAnsi="F16" w:cs="F16"/>
+        </w:rPr>
+      </w:pPr>
+      <w:r>
+        <w:rPr>
+          <w:rFonts w:ascii="F16" w:hAnsi="F16" w:cs="F16"/>
+        </w:rPr>
+        <w:t>En la primera figura se puede observar que el patógeno, representado con una línea roja, crece rápidamente. Una vez que las células T son conscientes de la rápida proliferación de un agente no deseado, su número comienza a crecer. Sin embargo, esto se produce con cierto</w:t>
+      </w:r>
+    </w:p>
+    <w:p>
+      <w:pPr>
+        <w:autoSpaceDE w:val="0"/>
+        <w:autoSpaceDN w:val="0"/>
+        <w:adjustRightInd w:val="0"/>
+        <w:spacing w:after="0" w:line="240" w:lineRule="auto"/>
+        <w:rPr>
+          <w:rFonts w:ascii="F34" w:hAnsi="F34" w:cs="F34"/>
+        </w:rPr>
+      </w:pPr>
+      <w:r>
+        <w:rPr>
+          <w:rFonts w:ascii="F16" w:hAnsi="F16" w:cs="F16"/>
+        </w:rPr>
+        <w:t xml:space="preserve">retraso tras la aparición del patógeno. Lo que estamos describiendo es la conocida </w:t>
+      </w:r>
+      <w:r>
+        <w:rPr>
+          <w:rFonts w:ascii="F34" w:hAnsi="F34" w:cs="F34"/>
+        </w:rPr>
+        <w:t>expansión</w:t>
+      </w:r>
+    </w:p>
+    <w:p>
+      <w:pPr>
+        <w:autoSpaceDE w:val="0"/>
+        <w:autoSpaceDN w:val="0"/>
+        <w:adjustRightInd w:val="0"/>
+        <w:spacing w:after="0" w:line="240" w:lineRule="auto"/>
+        <w:rPr>
+          <w:rFonts w:ascii="F16" w:hAnsi="F16" w:cs="F16"/>
+        </w:rPr>
+      </w:pPr>
+      <w:r>
+        <w:rPr>
+          <w:rFonts w:ascii="F34" w:hAnsi="F34" w:cs="F34"/>
+        </w:rPr>
+        <w:t>clonal</w:t>
+      </w:r>
+      <w:r>
+        <w:rPr>
+          <w:rFonts w:ascii="F16" w:hAnsi="F16" w:cs="F16"/>
+        </w:rPr>
+        <w:t xml:space="preserve">. Debido a que los receptores de proliferación, </w:t>
+      </w:r>
+      <w:r>
+        <w:rPr>
+          <w:rFonts w:ascii="F34" w:hAnsi="F34" w:cs="F34"/>
+        </w:rPr>
+        <w:t>p</w:t>
+      </w:r>
+      <w:r>
+        <w:rPr>
+          <w:rFonts w:ascii="F16" w:hAnsi="F16" w:cs="F16"/>
+        </w:rPr>
+        <w:t xml:space="preserve">, autorregulan los receptores de muerte, </w:t>
+      </w:r>
+      <w:r>
+        <w:rPr>
+          <w:rFonts w:ascii="F34" w:hAnsi="F34" w:cs="F34"/>
+        </w:rPr>
+        <w:t>d</w:t>
+      </w:r>
+      <w:r>
+        <w:rPr>
+          <w:rFonts w:ascii="F16" w:hAnsi="F16" w:cs="F16"/>
+        </w:rPr>
+        <w:t xml:space="preserve">, se observa cómo, tras el aumento en el número de células T, le sigue la </w:t>
+      </w:r>
+      <w:r>
+        <w:rPr>
+          <w:rFonts w:ascii="F34" w:hAnsi="F34" w:cs="F34"/>
+        </w:rPr>
+        <w:t>contracción clonal</w:t>
+      </w:r>
+      <w:r>
+        <w:rPr>
+          <w:rFonts w:ascii="F16" w:hAnsi="F16" w:cs="F16"/>
+        </w:rPr>
+        <w:t>, restaurando así los niveles de población.</w:t>
+      </w:r>
+    </w:p>
+    <w:p>
+      <w:pPr>
+        <w:autoSpaceDE w:val="0"/>
+        <w:autoSpaceDN w:val="0"/>
+        <w:adjustRightInd w:val="0"/>
+        <w:spacing w:after="0" w:line="240" w:lineRule="auto"/>
+        <w:rPr>
+          <w:rFonts w:ascii="F16" w:hAnsi="F16" w:cs="F16"/>
+        </w:rPr>
+      </w:pPr>
+      <w:r>
+        <w:rPr>
+          <w:rFonts w:ascii="F16" w:hAnsi="F16" w:cs="F16"/>
+        </w:rPr>
+        <w:t xml:space="preserve">En cuanto a las células T de memoria vemos como su población queda reducida a un </w:t>
+      </w:r>
+      <w:r>
+        <w:rPr>
+          <w:rFonts w:ascii="CMR10" w:hAnsi="CMR10" w:cs="CMR10"/>
+        </w:rPr>
+        <w:t xml:space="preserve">5 </w:t>
+      </w:r>
+      <w:r>
+        <w:rPr>
+          <w:rFonts w:ascii="Calibri" w:eastAsia="Calibri" w:hAnsi="Calibri" w:cs="Calibri"/>
+        </w:rPr>
+        <w:t xml:space="preserve">- </w:t>
+      </w:r>
+      <w:r>
+        <w:rPr>
+          <w:rFonts w:ascii="CMR10" w:hAnsi="CMR10" w:cs="CMR10"/>
+        </w:rPr>
+        <w:t xml:space="preserve">10% </w:t>
+      </w:r>
+      <w:r>
+        <w:rPr>
+          <w:rFonts w:ascii="F16" w:hAnsi="F16" w:cs="F16"/>
+        </w:rPr>
+        <w:t>de la población de células T.</w:t>
+      </w:r>
+    </w:p>
+    <w:p>
+      <w:pPr>
+        <w:autoSpaceDE w:val="0"/>
+        <w:autoSpaceDN w:val="0"/>
+        <w:adjustRightInd w:val="0"/>
+        <w:spacing w:after="0" w:line="240" w:lineRule="auto"/>
+        <w:rPr>
+          <w:rFonts w:ascii="F16" w:hAnsi="F16" w:cs="F16"/>
+        </w:rPr>
+      </w:pPr>
+    </w:p>
+    <w:p>
+      <w:pPr>
+        <w:autoSpaceDE w:val="0"/>
+        <w:autoSpaceDN w:val="0"/>
+        <w:adjustRightInd w:val="0"/>
+        <w:spacing w:after="0" w:line="240" w:lineRule="auto"/>
+        <w:rPr>
+          <w:rFonts w:ascii="F16" w:hAnsi="F16" w:cs="F16"/>
+        </w:rPr>
+      </w:pPr>
+      <w:r>
+        <w:rPr>
+          <w:rFonts w:ascii="F16" w:hAnsi="F16" w:cs="F16"/>
+        </w:rPr>
+        <w:t xml:space="preserve">Como se puede ver en la Figura de la derecha, en este caso las células T no consiguen erradicar la infección.  Las células T comienzan la </w:t>
+      </w:r>
+      <w:r>
+        <w:rPr>
+          <w:rFonts w:ascii="F34" w:hAnsi="F34" w:cs="F34"/>
+        </w:rPr>
+        <w:t xml:space="preserve">expansión clonal </w:t>
+      </w:r>
+      <w:r>
+        <w:rPr>
+          <w:rFonts w:ascii="F16" w:hAnsi="F16" w:cs="F16"/>
+        </w:rPr>
+        <w:t>como respuesta a la presencia de patógeno. Este aumento</w:t>
+      </w:r>
+      <w:r>
+        <w:rPr>
+          <w:rFonts w:ascii="F34" w:hAnsi="F34" w:cs="F34"/>
         </w:rPr>
         <w:t xml:space="preserve"> </w:t>
       </w:r>
@@ -4659,105 +4376,23 @@
         <w:rPr>
           <w:rFonts w:ascii="F16" w:hAnsi="F16" w:cs="F16"/>
         </w:rPr>
-        <w:t>observar que el patógeno, representado con una línea roja, crece rápidamente. Una vez que las células T son conscientes de</w:t>
-      </w:r>
-      <w:r>
-        <w:rPr>
-          <w:rFonts w:ascii="F16" w:hAnsi="F16" w:cs="F16"/>
-        </w:rPr>
-        <w:t xml:space="preserve"> </w:t>
-      </w:r>
-      <w:r>
-        <w:rPr>
-          <w:rFonts w:ascii="F16" w:hAnsi="F16" w:cs="F16"/>
-        </w:rPr>
-        <w:t xml:space="preserve">la rápida proliferación de un agente no deseado, su número comienza a crecer. </w:t>
-      </w:r>
-      <w:r>
-        <w:rPr>
-          <w:rFonts w:ascii="F16" w:hAnsi="F16" w:cs="F16"/>
-        </w:rPr>
-        <w:t xml:space="preserve">Sin embargo, </w:t>
-      </w:r>
-      <w:r>
-        <w:rPr>
-          <w:rFonts w:ascii="F16" w:hAnsi="F16" w:cs="F16"/>
-        </w:rPr>
-        <w:t>esto se produce con cierto</w:t>
-      </w:r>
-    </w:p>
-    <w:p>
-      <w:pPr>
-        <w:autoSpaceDE w:val="0"/>
-        <w:autoSpaceDN w:val="0"/>
-        <w:adjustRightInd w:val="0"/>
-        <w:spacing w:after="0" w:line="240" w:lineRule="auto"/>
+        <w:t xml:space="preserve">de población inmune hace que la población del patógeno se vea afectada rápidamente, pues en este caso su tasa de reproducción es más baja. Es entonces cuando las células inmunes perciben que el patógeno ha sido eliminado con éxito y comienzan la </w:t>
+      </w:r>
+      <w:r>
         <w:rPr>
           <w:rFonts w:ascii="F34" w:hAnsi="F34" w:cs="F34"/>
         </w:rPr>
-      </w:pPr>
-      <w:r>
-        <w:rPr>
-          <w:rFonts w:ascii="F16" w:hAnsi="F16" w:cs="F16"/>
-        </w:rPr>
-        <w:t xml:space="preserve">retraso tras la aparición del patógeno. Lo que estamos describiendo es la conocida </w:t>
-      </w:r>
-      <w:r>
-        <w:rPr>
-          <w:rFonts w:ascii="F34" w:hAnsi="F34" w:cs="F34"/>
-        </w:rPr>
-        <w:t>expansión</w:t>
-      </w:r>
-    </w:p>
-    <w:p>
-      <w:pPr>
-        <w:autoSpaceDE w:val="0"/>
-        <w:autoSpaceDN w:val="0"/>
-        <w:adjustRightInd w:val="0"/>
-        <w:spacing w:after="0" w:line="240" w:lineRule="auto"/>
-        <w:rPr>
-          <w:rFonts w:ascii="F16" w:hAnsi="F16" w:cs="F16"/>
-        </w:rPr>
-      </w:pPr>
-      <w:r>
-        <w:rPr>
-          <w:rFonts w:ascii="F34" w:hAnsi="F34" w:cs="F34"/>
-        </w:rPr>
-        <w:t>clonal</w:t>
-      </w:r>
-      <w:r>
-        <w:rPr>
-          <w:rFonts w:ascii="F16" w:hAnsi="F16" w:cs="F16"/>
-        </w:rPr>
-        <w:t xml:space="preserve">. Debido a que los receptores de proliferación, </w:t>
-      </w:r>
-      <w:r>
-        <w:rPr>
-          <w:rFonts w:ascii="F34" w:hAnsi="F34" w:cs="F34"/>
-        </w:rPr>
-        <w:t>p</w:t>
-      </w:r>
-      <w:r>
-        <w:rPr>
-          <w:rFonts w:ascii="F16" w:hAnsi="F16" w:cs="F16"/>
-        </w:rPr>
-        <w:t>,</w:t>
-      </w:r>
-      <w:r>
-        <w:rPr>
-          <w:rFonts w:ascii="F16" w:hAnsi="F16" w:cs="F16"/>
-        </w:rPr>
-        <w:t xml:space="preserve"> </w:t>
-      </w:r>
-      <w:r>
-        <w:rPr>
-          <w:rFonts w:ascii="F16" w:hAnsi="F16" w:cs="F16"/>
-        </w:rPr>
-        <w:t xml:space="preserve">autorregulan los receptores de muerte, </w:t>
-      </w:r>
-      <w:r>
-        <w:rPr>
-          <w:rFonts w:ascii="F34" w:hAnsi="F34" w:cs="F34"/>
+        <w:t>contracción clonal</w:t>
+      </w:r>
+      <w:r>
+        <w:rPr>
+          <w:rFonts w:ascii="F16" w:hAnsi="F16" w:cs="F16"/>
+        </w:rPr>
+        <w:t>, haciendo que su población decaiga hasta desaparecer (recordemos que los receptores de muerte (</w:t>
+      </w:r>
+      <w:r>
+        <w:rPr>
+          <w:rFonts w:ascii="CMMI10" w:hAnsi="CMMI10" w:cs="CMMI10"/>
         </w:rPr>
         <w:t>d</w:t>
       </w:r>
@@ -4765,262 +4400,7 @@
         <w:rPr>
           <w:rFonts w:ascii="F16" w:hAnsi="F16" w:cs="F16"/>
         </w:rPr>
-        <w:t>, se observa cómo, tras el aumento en el número</w:t>
-      </w:r>
-      <w:r>
-        <w:rPr>
-          <w:rFonts w:ascii="F16" w:hAnsi="F16" w:cs="F16"/>
-        </w:rPr>
-        <w:t xml:space="preserve"> </w:t>
-      </w:r>
-      <w:r>
-        <w:rPr>
-          <w:rFonts w:ascii="F16" w:hAnsi="F16" w:cs="F16"/>
-        </w:rPr>
-        <w:t xml:space="preserve">de células T, le sigue la </w:t>
-      </w:r>
-      <w:r>
-        <w:rPr>
-          <w:rFonts w:ascii="F34" w:hAnsi="F34" w:cs="F34"/>
-        </w:rPr>
-        <w:t>contracción clonal</w:t>
-      </w:r>
-      <w:r>
-        <w:rPr>
-          <w:rFonts w:ascii="F16" w:hAnsi="F16" w:cs="F16"/>
-        </w:rPr>
-        <w:t>, restaurando así los niveles de población.</w:t>
-      </w:r>
-    </w:p>
-    <w:p>
-      <w:pPr>
-        <w:autoSpaceDE w:val="0"/>
-        <w:autoSpaceDN w:val="0"/>
-        <w:adjustRightInd w:val="0"/>
-        <w:spacing w:after="0" w:line="240" w:lineRule="auto"/>
-        <w:rPr>
-          <w:rFonts w:ascii="F16" w:hAnsi="F16" w:cs="F16"/>
-        </w:rPr>
-      </w:pPr>
-      <w:r>
-        <w:rPr>
-          <w:rFonts w:ascii="F16" w:hAnsi="F16" w:cs="F16"/>
-        </w:rPr>
-        <w:t>En cuanto a las células T de memoria vemos como s</w:t>
-      </w:r>
-      <w:r>
-        <w:rPr>
-          <w:rFonts w:ascii="F16" w:hAnsi="F16" w:cs="F16"/>
-        </w:rPr>
-        <w:t>u población queda</w:t>
-      </w:r>
-      <w:r>
-        <w:rPr>
-          <w:rFonts w:ascii="F16" w:hAnsi="F16" w:cs="F16"/>
-        </w:rPr>
-        <w:t xml:space="preserve"> </w:t>
-      </w:r>
-      <w:r>
-        <w:rPr>
-          <w:rFonts w:ascii="F16" w:hAnsi="F16" w:cs="F16"/>
-        </w:rPr>
-        <w:t xml:space="preserve">reducida a un </w:t>
-      </w:r>
-      <w:r>
-        <w:rPr>
-          <w:rFonts w:ascii="CMR10" w:hAnsi="CMR10" w:cs="CMR10"/>
-        </w:rPr>
-        <w:t xml:space="preserve">5 </w:t>
-      </w:r>
-      <w:r>
-        <w:rPr>
-          <w:rFonts w:ascii="Calibri" w:eastAsia="Calibri" w:hAnsi="Calibri" w:cs="Calibri" w:hint="eastAsia"/>
-        </w:rPr>
-        <w:t>􀀀</w:t>
-      </w:r>
-      <w:r>
-        <w:rPr>
-          <w:rFonts w:ascii="CMSY10" w:hAnsi="CMSY10" w:cs="CMSY10"/>
-        </w:rPr>
-        <w:t xml:space="preserve"> </w:t>
-      </w:r>
-      <w:r>
-        <w:rPr>
-          <w:rFonts w:ascii="CMR10" w:hAnsi="CMR10" w:cs="CMR10"/>
-        </w:rPr>
-        <w:t xml:space="preserve">10% </w:t>
-      </w:r>
-      <w:r>
-        <w:rPr>
-          <w:rFonts w:ascii="F16" w:hAnsi="F16" w:cs="F16"/>
-        </w:rPr>
-        <w:t>de la población de células T.</w:t>
-      </w:r>
-    </w:p>
-    <w:p>
-      <w:pPr>
-        <w:autoSpaceDE w:val="0"/>
-        <w:autoSpaceDN w:val="0"/>
-        <w:adjustRightInd w:val="0"/>
-        <w:spacing w:after="0" w:line="240" w:lineRule="auto"/>
-        <w:rPr>
-          <w:rFonts w:ascii="F16" w:hAnsi="F16" w:cs="F16"/>
-        </w:rPr>
-      </w:pPr>
-    </w:p>
-    <w:p>
-      <w:pPr>
-        <w:autoSpaceDE w:val="0"/>
-        <w:autoSpaceDN w:val="0"/>
-        <w:adjustRightInd w:val="0"/>
-        <w:spacing w:after="0" w:line="240" w:lineRule="auto"/>
-        <w:rPr>
-          <w:rFonts w:ascii="F16" w:hAnsi="F16" w:cs="F16"/>
-        </w:rPr>
-      </w:pPr>
-      <w:r>
-        <w:rPr>
-          <w:rFonts w:ascii="F16" w:hAnsi="F16" w:cs="F16"/>
-        </w:rPr>
-        <w:t xml:space="preserve">Como se puede ver en la Figura </w:t>
-      </w:r>
-      <w:r>
-        <w:rPr>
-          <w:rFonts w:ascii="F16" w:hAnsi="F16" w:cs="F16"/>
-        </w:rPr>
-        <w:t>de la derecha</w:t>
-      </w:r>
-      <w:r>
-        <w:rPr>
-          <w:rFonts w:ascii="F16" w:hAnsi="F16" w:cs="F16"/>
-        </w:rPr>
-        <w:t>,</w:t>
-      </w:r>
-      <w:r>
-        <w:rPr>
-          <w:rFonts w:ascii="F16" w:hAnsi="F16" w:cs="F16"/>
-        </w:rPr>
-        <w:t xml:space="preserve"> en este caso las células T no consiguen erradicar la infección. </w:t>
-      </w:r>
-      <w:r>
-        <w:rPr>
-          <w:rFonts w:ascii="F16" w:hAnsi="F16" w:cs="F16"/>
-        </w:rPr>
-        <w:t xml:space="preserve"> </w:t>
-      </w:r>
-      <w:r>
-        <w:rPr>
-          <w:rFonts w:ascii="F16" w:hAnsi="F16" w:cs="F16"/>
-        </w:rPr>
-        <w:t>L</w:t>
-      </w:r>
-      <w:r>
-        <w:rPr>
-          <w:rFonts w:ascii="F16" w:hAnsi="F16" w:cs="F16"/>
-        </w:rPr>
-        <w:t xml:space="preserve">as células T comienzan la </w:t>
-      </w:r>
-      <w:r>
-        <w:rPr>
-          <w:rFonts w:ascii="F34" w:hAnsi="F34" w:cs="F34"/>
-        </w:rPr>
-        <w:t>expansión clonal</w:t>
-      </w:r>
-      <w:r>
-        <w:rPr>
-          <w:rFonts w:ascii="F34" w:hAnsi="F34" w:cs="F34"/>
-        </w:rPr>
-        <w:t xml:space="preserve"> </w:t>
-      </w:r>
-      <w:r>
-        <w:rPr>
-          <w:rFonts w:ascii="F16" w:hAnsi="F16" w:cs="F16"/>
-        </w:rPr>
-        <w:t>como respuesta a la presencia de patógeno. Este aumento</w:t>
-      </w:r>
-      <w:r>
-        <w:rPr>
-          <w:rFonts w:ascii="F34" w:hAnsi="F34" w:cs="F34"/>
-        </w:rPr>
-        <w:t xml:space="preserve"> </w:t>
-      </w:r>
-      <w:r>
-        <w:rPr>
-          <w:rFonts w:ascii="F16" w:hAnsi="F16" w:cs="F16"/>
-        </w:rPr>
-        <w:t>de población inmune hace que la población del patógeno se vea afectada rápidamente</w:t>
-      </w:r>
-      <w:r>
-        <w:rPr>
-          <w:rFonts w:ascii="F16" w:hAnsi="F16" w:cs="F16"/>
-        </w:rPr>
-        <w:t xml:space="preserve">, pues en este caso su tasa de reproducción es más baja. </w:t>
-      </w:r>
-      <w:r>
-        <w:rPr>
-          <w:rFonts w:ascii="F16" w:hAnsi="F16" w:cs="F16"/>
-        </w:rPr>
-        <w:t>Es entonces cuando las células inmunes perciben que el patógeno ha sido</w:t>
-      </w:r>
-      <w:r>
-        <w:rPr>
-          <w:rFonts w:ascii="F16" w:hAnsi="F16" w:cs="F16"/>
-        </w:rPr>
-        <w:t xml:space="preserve"> </w:t>
-      </w:r>
-      <w:r>
-        <w:rPr>
-          <w:rFonts w:ascii="F16" w:hAnsi="F16" w:cs="F16"/>
-        </w:rPr>
-        <w:t xml:space="preserve">eliminado con éxito y comienzan la </w:t>
-      </w:r>
-      <w:r>
-        <w:rPr>
-          <w:rFonts w:ascii="F34" w:hAnsi="F34" w:cs="F34"/>
-        </w:rPr>
-        <w:t>contracción clonal</w:t>
-      </w:r>
-      <w:r>
-        <w:rPr>
-          <w:rFonts w:ascii="F16" w:hAnsi="F16" w:cs="F16"/>
-        </w:rPr>
-        <w:t xml:space="preserve">, haciendo que su población </w:t>
-      </w:r>
-      <w:r>
-        <w:rPr>
-          <w:rFonts w:ascii="F16" w:hAnsi="F16" w:cs="F16"/>
-        </w:rPr>
-        <w:t xml:space="preserve">decaiga </w:t>
-      </w:r>
-      <w:r>
-        <w:rPr>
-          <w:rFonts w:ascii="F16" w:hAnsi="F16" w:cs="F16"/>
-        </w:rPr>
-        <w:t>hasta desaparecer (recordemos que los receptores de muerte (</w:t>
-      </w:r>
-      <w:r>
-        <w:rPr>
-          <w:rFonts w:ascii="CMMI10" w:hAnsi="CMMI10" w:cs="CMMI10"/>
-        </w:rPr>
-        <w:t>d</w:t>
-      </w:r>
-      <w:r>
-        <w:rPr>
-          <w:rFonts w:ascii="F16" w:hAnsi="F16" w:cs="F16"/>
-        </w:rPr>
-        <w:t>) no inducen la formación</w:t>
-      </w:r>
-      <w:r>
-        <w:rPr>
-          <w:rFonts w:ascii="F16" w:hAnsi="F16" w:cs="F16"/>
-        </w:rPr>
-        <w:t xml:space="preserve"> </w:t>
-      </w:r>
-      <w:r>
-        <w:rPr>
-          <w:rFonts w:ascii="F16" w:hAnsi="F16" w:cs="F16"/>
-        </w:rPr>
-        <w:t>de receptores de proliferación (</w:t>
+        <w:t>) no inducen la formación de receptores de proliferación (</w:t>
       </w:r>
       <w:r>
         <w:rPr>
@@ -5265,90 +4645,24 @@
         <w:rPr>
           <w:rFonts w:ascii="F16" w:hAnsi="F16" w:cs="F16"/>
         </w:rPr>
-        <w:t>Ahora</w:t>
-      </w:r>
-      <w:r>
-        <w:rPr>
-          <w:rFonts w:ascii="F16" w:hAnsi="F16" w:cs="F16"/>
-        </w:rPr>
-        <w:t xml:space="preserve"> veremos cómo se comportan distintas poblaciones de células T efectoras</w:t>
-      </w:r>
-      <w:r>
-        <w:rPr>
-          <w:rFonts w:ascii="F16" w:hAnsi="F16" w:cs="F16"/>
-        </w:rPr>
-        <w:t xml:space="preserve"> </w:t>
-      </w:r>
-      <w:r>
-        <w:rPr>
-          <w:rFonts w:ascii="F16" w:hAnsi="F16" w:cs="F16"/>
-        </w:rPr>
-        <w:t>f</w:t>
-      </w:r>
-      <w:r>
-        <w:rPr>
-          <w:rFonts w:ascii="F16" w:hAnsi="F16" w:cs="F16"/>
-        </w:rPr>
-        <w:t>r</w:t>
-      </w:r>
-      <w:r>
-        <w:rPr>
-          <w:rFonts w:ascii="F16" w:hAnsi="F16" w:cs="F16"/>
-        </w:rPr>
-        <w:t>ente a un mismo patógeno, cuando presentan a</w:t>
-      </w:r>
-      <w:r>
-        <w:rPr>
-          <w:rFonts w:ascii="F16" w:hAnsi="F16" w:cs="F16"/>
-        </w:rPr>
-        <w:t>fi</w:t>
-      </w:r>
-      <w:r>
-        <w:rPr>
-          <w:rFonts w:ascii="F16" w:hAnsi="F16" w:cs="F16"/>
-        </w:rPr>
-        <w:t>nidades dispares al agente infeccioso.</w:t>
-      </w:r>
-      <w:r>
-        <w:rPr>
-          <w:rFonts w:ascii="F16" w:hAnsi="F16" w:cs="F16"/>
-        </w:rPr>
-        <w:t xml:space="preserve"> </w:t>
-      </w:r>
-    </w:p>
-    <w:p>
-      <w:pPr>
-        <w:autoSpaceDE w:val="0"/>
-        <w:autoSpaceDN w:val="0"/>
-        <w:adjustRightInd w:val="0"/>
-        <w:spacing w:after="0" w:line="240" w:lineRule="auto"/>
-        <w:rPr>
-          <w:rFonts w:ascii="F16" w:hAnsi="F16" w:cs="F16"/>
-        </w:rPr>
-      </w:pPr>
-      <w:r>
-        <w:rPr>
-          <w:rFonts w:ascii="F16" w:hAnsi="F16" w:cs="F16"/>
-        </w:rPr>
-        <w:t>La diferencia en cuanto a expansión es considerable, la</w:t>
-      </w:r>
-      <w:r>
-        <w:rPr>
-          <w:rFonts w:ascii="F16" w:hAnsi="F16" w:cs="F16"/>
-        </w:rPr>
-        <w:t xml:space="preserve"> </w:t>
-      </w:r>
-      <w:r>
-        <w:rPr>
-          <w:rFonts w:ascii="F16" w:hAnsi="F16" w:cs="F16"/>
-        </w:rPr>
-        <w:t>población más afín al patógeno es la que se reproduce a mayor velocidad</w:t>
-      </w:r>
-      <w:r>
-        <w:rPr>
-          <w:rFonts w:ascii="F16" w:hAnsi="F16" w:cs="F16"/>
-        </w:rPr>
-        <w:t>.</w:t>
+        <w:t xml:space="preserve">Ahora veremos cómo se comportan distintas poblaciones de células T efectoras frente a un mismo patógeno, cuando presentan afinidades dispares al agente infeccioso. </w:t>
+      </w:r>
+    </w:p>
+    <w:p>
+      <w:pPr>
+        <w:autoSpaceDE w:val="0"/>
+        <w:autoSpaceDN w:val="0"/>
+        <w:adjustRightInd w:val="0"/>
+        <w:spacing w:after="0" w:line="240" w:lineRule="auto"/>
+        <w:rPr>
+          <w:rFonts w:ascii="F16" w:hAnsi="F16" w:cs="F16"/>
+        </w:rPr>
+      </w:pPr>
+      <w:r>
+        <w:rPr>
+          <w:rFonts w:ascii="F16" w:hAnsi="F16" w:cs="F16"/>
+        </w:rPr>
+        <w:t>La diferencia en cuanto a expansión es considerable, la población más afín al patógeno es la que se reproduce a mayor velocidad.</w:t>
       </w:r>
     </w:p>
     <w:p>
@@ -5366,19 +4680,7 @@
           <w:rFonts w:ascii="F16" w:hAnsi="F16" w:cs="F16"/>
         </w:rPr>
         <w:lastRenderedPageBreak/>
-        <w:t xml:space="preserve">Pero... </w:t>
-      </w:r>
-      <w:r>
-        <w:rPr>
-          <w:rFonts w:ascii="F16" w:hAnsi="F16" w:cs="F16"/>
-        </w:rPr>
-        <w:t>¿</w:t>
-      </w:r>
-      <w:r>
-        <w:rPr>
-          <w:rFonts w:ascii="F16" w:hAnsi="F16" w:cs="F16"/>
-        </w:rPr>
-        <w:t xml:space="preserve">qué pasaría si esta </w:t>
+        <w:t xml:space="preserve">Pero... ¿qué pasaría si esta </w:t>
       </w:r>
       <w:r>
         <w:rPr>
@@ -5390,19 +4692,7 @@
         <w:rPr>
           <w:rFonts w:ascii="F16" w:hAnsi="F16" w:cs="F16"/>
         </w:rPr>
-        <w:t>desapareciera?</w:t>
-      </w:r>
-      <w:r>
-        <w:rPr>
-          <w:rFonts w:ascii="F16" w:hAnsi="F16" w:cs="F16"/>
-        </w:rPr>
-        <w:t xml:space="preserve"> L</w:t>
-      </w:r>
-      <w:r>
-        <w:rPr>
-          <w:rFonts w:ascii="F16" w:hAnsi="F16" w:cs="F16"/>
-        </w:rPr>
-        <w:t xml:space="preserve">as </w:t>
+        <w:t xml:space="preserve">desapareciera? Las </w:t>
       </w:r>
       <w:r>
         <w:rPr>
@@ -5414,13 +4704,7 @@
         <w:rPr>
           <w:rFonts w:ascii="F16" w:hAnsi="F16" w:cs="F16"/>
         </w:rPr>
-        <w:t>se expanden más que antes para suplir la ausencia de la</w:t>
-      </w:r>
-      <w:r>
-        <w:rPr>
-          <w:rFonts w:ascii="F16" w:hAnsi="F16" w:cs="F16"/>
-        </w:rPr>
-        <w:t xml:space="preserve"> </w:t>
+        <w:t xml:space="preserve">se expanden más que antes para suplir la ausencia de la </w:t>
       </w:r>
       <w:r>
         <w:rPr>
@@ -5432,43 +4716,7 @@
         <w:rPr>
           <w:rFonts w:ascii="F16" w:hAnsi="F16" w:cs="F16"/>
         </w:rPr>
-        <w:t>y controlar la infección. No debemos olvidar que la a</w:t>
-      </w:r>
-      <w:r>
-        <w:rPr>
-          <w:rFonts w:ascii="F16" w:hAnsi="F16" w:cs="F16"/>
-        </w:rPr>
-        <w:t>fi</w:t>
-      </w:r>
-      <w:r>
-        <w:rPr>
-          <w:rFonts w:ascii="F16" w:hAnsi="F16" w:cs="F16"/>
-        </w:rPr>
-        <w:t>nidad que tienen</w:t>
-      </w:r>
-      <w:r>
-        <w:rPr>
-          <w:rFonts w:ascii="F16" w:hAnsi="F16" w:cs="F16"/>
-        </w:rPr>
-        <w:t xml:space="preserve"> </w:t>
-      </w:r>
-      <w:r>
-        <w:rPr>
-          <w:rFonts w:ascii="F16" w:hAnsi="F16" w:cs="F16"/>
-        </w:rPr>
-        <w:t>estas poblaciones al patógeno es menor y esto hace que este pueda crecer más en el mismo</w:t>
-      </w:r>
-      <w:r>
-        <w:rPr>
-          <w:rFonts w:ascii="F16" w:hAnsi="F16" w:cs="F16"/>
-        </w:rPr>
-        <w:t xml:space="preserve"> </w:t>
-      </w:r>
-      <w:r>
-        <w:rPr>
-          <w:rFonts w:ascii="F16" w:hAnsi="F16" w:cs="F16"/>
-        </w:rPr>
-        <w:t>periodo de tiempo.</w:t>
+        <w:t>y controlar la infección. No debemos olvidar que la afinidad que tienen estas poblaciones al patógeno es menor y esto hace que este pueda crecer más en el mismo periodo de tiempo.</w:t>
       </w:r>
     </w:p>
     <w:p>
@@ -5486,9 +4734,11 @@
       <w:pPr>
         <w:pStyle w:val="Ttulo2"/>
       </w:pPr>
+      <w:bookmarkStart w:id="5" w:name="_Toc44417049"/>
       <w:r>
         <w:t>Modelo macroscópico</w:t>
       </w:r>
+      <w:bookmarkEnd w:id="5"/>
     </w:p>
     <w:p>
       <w:pPr>
@@ -5986,37 +5236,7 @@
         <w:rPr>
           <w:rFonts w:ascii="F16" w:hAnsi="F16" w:cs="F16"/>
         </w:rPr>
-        <w:t>n</w:t>
-      </w:r>
-      <w:r>
-        <w:rPr>
-          <w:rFonts w:ascii="F16" w:hAnsi="F16" w:cs="F16"/>
-        </w:rPr>
-        <w:t>os centraremos en dos</w:t>
-      </w:r>
-      <w:r>
-        <w:rPr>
-          <w:rFonts w:ascii="F16" w:hAnsi="F16" w:cs="F16"/>
-        </w:rPr>
-        <w:t xml:space="preserve"> </w:t>
-      </w:r>
-      <w:r>
-        <w:rPr>
-          <w:rFonts w:ascii="F16" w:hAnsi="F16" w:cs="F16"/>
-        </w:rPr>
-        <w:t>características de la dinámica de población de las células T: la elasticidad (la población se</w:t>
-      </w:r>
-      <w:r>
-        <w:rPr>
-          <w:rFonts w:ascii="F16" w:hAnsi="F16" w:cs="F16"/>
-        </w:rPr>
-        <w:t xml:space="preserve"> </w:t>
-      </w:r>
-      <w:r>
-        <w:rPr>
-          <w:rFonts w:ascii="F16" w:hAnsi="F16" w:cs="F16"/>
-        </w:rPr>
-        <w:t xml:space="preserve">expande y se contrae, dando lugar a lo que se conoce como </w:t>
+        <w:t xml:space="preserve">nos centraremos en dos características de la dinámica de población de las células T: la elasticidad (la población se expande y se contrae, dando lugar a lo que se conoce como </w:t>
       </w:r>
       <w:r>
         <w:rPr>
@@ -6040,19 +5260,7 @@
         <w:rPr>
           <w:rFonts w:ascii="F16" w:hAnsi="F16" w:cs="F16"/>
         </w:rPr>
-        <w:t>)</w:t>
-      </w:r>
-      <w:r>
-        <w:rPr>
-          <w:rFonts w:ascii="F16" w:hAnsi="F16" w:cs="F16"/>
-        </w:rPr>
-        <w:t xml:space="preserve"> </w:t>
-      </w:r>
-      <w:r>
-        <w:rPr>
-          <w:rFonts w:ascii="F16" w:hAnsi="F16" w:cs="F16"/>
-        </w:rPr>
-        <w:t xml:space="preserve">y la inercia (la </w:t>
+        <w:t xml:space="preserve">) y la inercia (la </w:t>
       </w:r>
       <w:r>
         <w:rPr>
@@ -6309,25 +5517,7 @@
         <w:rPr>
           <w:rFonts w:ascii="F16" w:hAnsi="F16" w:cs="F16"/>
         </w:rPr>
-        <w:t xml:space="preserve">En este caso se modela </w:t>
-      </w:r>
-      <w:r>
-        <w:rPr>
-          <w:rFonts w:ascii="F16" w:hAnsi="F16" w:cs="F16"/>
-        </w:rPr>
-        <w:t>la dinámica de las células T efectoras como el balance entre dos fuerzas opuestas</w:t>
-      </w:r>
-      <w:r>
-        <w:rPr>
-          <w:rFonts w:ascii="F16" w:hAnsi="F16" w:cs="F16"/>
-        </w:rPr>
-        <w:t xml:space="preserve"> </w:t>
-      </w:r>
-      <w:r>
-        <w:rPr>
-          <w:rFonts w:ascii="F16" w:hAnsi="F16" w:cs="F16"/>
-        </w:rPr>
-        <w:t xml:space="preserve">actuando sobre la población: una fuerza por parte del </w:t>
+        <w:t xml:space="preserve">En este caso se modela la dinámica de las células T efectoras como el balance entre dos fuerzas opuestas actuando sobre la población: una fuerza por parte del </w:t>
       </w:r>
       <w:r>
         <w:rPr>
@@ -6339,19 +5529,7 @@
         <w:rPr>
           <w:rFonts w:ascii="F16" w:hAnsi="F16" w:cs="F16"/>
         </w:rPr>
-        <w:t>causada por la presencia del</w:t>
-      </w:r>
-      <w:r>
-        <w:rPr>
-          <w:rFonts w:ascii="F16" w:hAnsi="F16" w:cs="F16"/>
-        </w:rPr>
-        <w:t xml:space="preserve"> </w:t>
-      </w:r>
-      <w:r>
-        <w:rPr>
-          <w:rFonts w:ascii="F16" w:hAnsi="F16" w:cs="F16"/>
-        </w:rPr>
-        <w:t>patógeno y una fuerza intrínseca elástica que devuelve a la población a su estado inicial.</w:t>
+        <w:t>causada por la presencia del patógeno y una fuerza intrínseca elástica que devuelve a la población a su estado inicial.</w:t>
       </w:r>
     </w:p>
     <w:p>
@@ -6517,13 +5695,7 @@
         <w:rPr>
           <w:rFonts w:ascii="F16" w:hAnsi="F16" w:cs="F16"/>
         </w:rPr>
-        <w:t>T</w:t>
-      </w:r>
-      <w:r>
-        <w:rPr>
-          <w:rFonts w:ascii="F16" w:hAnsi="F16" w:cs="F16"/>
-        </w:rPr>
-        <w:t>ambién puede expresarse de manera adimensional, reduciendo el número</w:t>
+        <w:t>También puede expresarse de manera adimensional, reduciendo el número</w:t>
       </w:r>
     </w:p>
     <w:p>
@@ -7172,25 +6344,7 @@
         <w:rPr>
           <w:rFonts w:ascii="F16" w:hAnsi="F16" w:cs="F16"/>
         </w:rPr>
-        <w:t xml:space="preserve">En la figura de la derecha </w:t>
-      </w:r>
-      <w:r>
-        <w:rPr>
-          <w:rFonts w:ascii="F16" w:hAnsi="F16" w:cs="F16"/>
-        </w:rPr>
-        <w:t>se puede observar un comportamiento de tolerancia en</w:t>
-      </w:r>
-      <w:r>
-        <w:rPr>
-          <w:rFonts w:ascii="F16" w:hAnsi="F16" w:cs="F16"/>
-        </w:rPr>
-        <w:t xml:space="preserve"> </w:t>
-      </w:r>
-      <w:r>
-        <w:rPr>
-          <w:rFonts w:ascii="F16" w:hAnsi="F16" w:cs="F16"/>
-        </w:rPr>
-        <w:t xml:space="preserve">el que ha tenido lugar una recaída de la infección. Tras la primera </w:t>
+        <w:t xml:space="preserve">En la figura de la derecha se puede observar un comportamiento de tolerancia en el que ha tenido lugar una recaída de la infección. Tras la primera </w:t>
       </w:r>
       <w:r>
         <w:rPr>
@@ -7202,19 +6356,7 @@
         <w:rPr>
           <w:rFonts w:ascii="F16" w:hAnsi="F16" w:cs="F16"/>
         </w:rPr>
-        <w:t>de las</w:t>
-      </w:r>
-      <w:r>
-        <w:rPr>
-          <w:rFonts w:ascii="F16" w:hAnsi="F16" w:cs="F16"/>
-        </w:rPr>
-        <w:t xml:space="preserve"> </w:t>
-      </w:r>
-      <w:r>
-        <w:rPr>
-          <w:rFonts w:ascii="F16" w:hAnsi="F16" w:cs="F16"/>
-        </w:rPr>
-        <w:t xml:space="preserve">células T, le sigue la </w:t>
+        <w:t xml:space="preserve">de las células T, le sigue la </w:t>
       </w:r>
       <w:r>
         <w:rPr>
@@ -7226,19 +6368,7 @@
         <w:rPr>
           <w:rFonts w:ascii="F16" w:hAnsi="F16" w:cs="F16"/>
         </w:rPr>
-        <w:t>, sin embargo, en este caso, la tasa de reproducción</w:t>
-      </w:r>
-      <w:r>
-        <w:rPr>
-          <w:rFonts w:ascii="F16" w:hAnsi="F16" w:cs="F16"/>
-        </w:rPr>
-        <w:t xml:space="preserve"> </w:t>
-      </w:r>
-      <w:r>
-        <w:rPr>
-          <w:rFonts w:ascii="F16" w:hAnsi="F16" w:cs="F16"/>
-        </w:rPr>
-        <w:t xml:space="preserve">del patógeno, </w:t>
+        <w:t xml:space="preserve">, sin embargo, en este caso, la tasa de reproducción del patógeno, </w:t>
       </w:r>
       <w:r>
         <w:rPr>
@@ -7250,31 +6380,7 @@
         <w:rPr>
           <w:rFonts w:ascii="F16" w:hAnsi="F16" w:cs="F16"/>
         </w:rPr>
-        <w:t>, y el número de células del patógeno aún existentes son su</w:t>
-      </w:r>
-      <w:r>
-        <w:rPr>
-          <w:rFonts w:ascii="F16" w:hAnsi="F16" w:cs="F16"/>
-        </w:rPr>
-        <w:t>fi</w:t>
-      </w:r>
-      <w:r>
-        <w:rPr>
-          <w:rFonts w:ascii="F16" w:hAnsi="F16" w:cs="F16"/>
-        </w:rPr>
-        <w:t>cientes para</w:t>
-      </w:r>
-      <w:r>
-        <w:rPr>
-          <w:rFonts w:ascii="F16" w:hAnsi="F16" w:cs="F16"/>
-        </w:rPr>
-        <w:t xml:space="preserve"> </w:t>
-      </w:r>
-      <w:r>
-        <w:rPr>
-          <w:rFonts w:ascii="F16" w:hAnsi="F16" w:cs="F16"/>
-        </w:rPr>
-        <w:t xml:space="preserve">contrarrestar la fuerza elástica de las células T, </w:t>
+        <w:t xml:space="preserve">, y el número de células del patógeno aún existentes son suficientes para contrarrestar la fuerza elástica de las células T, </w:t>
       </w:r>
       <w:r>
         <w:rPr>
@@ -7286,19 +6392,7 @@
         <w:rPr>
           <w:rFonts w:ascii="F16" w:hAnsi="F16" w:cs="F16"/>
         </w:rPr>
-        <w:t>, provocando así que vuelva a aumentar</w:t>
-      </w:r>
-      <w:r>
-        <w:rPr>
-          <w:rFonts w:ascii="F16" w:hAnsi="F16" w:cs="F16"/>
-        </w:rPr>
-        <w:t xml:space="preserve"> </w:t>
-      </w:r>
-      <w:r>
-        <w:rPr>
-          <w:rFonts w:ascii="F16" w:hAnsi="F16" w:cs="F16"/>
-        </w:rPr>
-        <w:t>la población de estas últimas, repitiendo el proceso.</w:t>
+        <w:t>, provocando así que vuelva a aumentar la población de estas últimas, repitiendo el proceso.</w:t>
       </w:r>
     </w:p>
     <w:p>
@@ -7669,175 +6763,41 @@
         <w:rPr>
           <w:rFonts w:ascii="F16" w:hAnsi="F16" w:cs="F16"/>
         </w:rPr>
-        <w:t>S</w:t>
-      </w:r>
-      <w:r>
-        <w:rPr>
-          <w:rFonts w:ascii="F16" w:hAnsi="F16" w:cs="F16"/>
-        </w:rPr>
-        <w:t>i dejamos uno de</w:t>
-      </w:r>
-      <w:r>
-        <w:rPr>
-          <w:rFonts w:ascii="F16" w:hAnsi="F16" w:cs="F16"/>
-        </w:rPr>
-        <w:t xml:space="preserve"> </w:t>
-      </w:r>
-      <w:r>
-        <w:rPr>
-          <w:rFonts w:ascii="F16" w:hAnsi="F16" w:cs="F16"/>
-        </w:rPr>
-        <w:t xml:space="preserve">los dos parámetros </w:t>
-      </w:r>
-      <w:r>
-        <w:rPr>
-          <w:rFonts w:ascii="F16" w:hAnsi="F16" w:cs="F16"/>
-        </w:rPr>
-        <w:t>fi</w:t>
-      </w:r>
-      <w:r>
-        <w:rPr>
-          <w:rFonts w:ascii="F16" w:hAnsi="F16" w:cs="F16"/>
-        </w:rPr>
-        <w:t>jos, es posible cambiar de una región a otra con tan solo modi</w:t>
-      </w:r>
-      <w:r>
-        <w:rPr>
-          <w:rFonts w:ascii="F16" w:hAnsi="F16" w:cs="F16"/>
-        </w:rPr>
-        <w:t>fi</w:t>
-      </w:r>
-      <w:r>
-        <w:rPr>
-          <w:rFonts w:ascii="F16" w:hAnsi="F16" w:cs="F16"/>
-        </w:rPr>
-        <w:t>car</w:t>
-      </w:r>
-      <w:r>
-        <w:rPr>
-          <w:rFonts w:ascii="F16" w:hAnsi="F16" w:cs="F16"/>
-        </w:rPr>
-        <w:t xml:space="preserve"> </w:t>
-      </w:r>
-      <w:r>
-        <w:rPr>
-          <w:rFonts w:ascii="F16" w:hAnsi="F16" w:cs="F16"/>
-        </w:rPr>
-        <w:t>el otro parámetro. De hecho, de acuerdo con este modelo, patógenos (y tumores) pueden</w:t>
-      </w:r>
-      <w:r>
-        <w:rPr>
-          <w:rFonts w:ascii="F16" w:hAnsi="F16" w:cs="F16"/>
-        </w:rPr>
-        <w:t xml:space="preserve"> </w:t>
-      </w:r>
-      <w:r>
-        <w:rPr>
-          <w:rFonts w:ascii="F16" w:hAnsi="F16" w:cs="F16"/>
-        </w:rPr>
-        <w:t>escapar de la acción de las células T por dos métodos: reduciendo el efecto de las células T,</w:t>
-      </w:r>
-      <w:r>
-        <w:rPr>
-          <w:rFonts w:ascii="F16" w:hAnsi="F16" w:cs="F16"/>
-        </w:rPr>
-        <w:t xml:space="preserve"> </w:t>
-      </w:r>
-      <w:r>
-        <w:rPr>
-          <w:rFonts w:ascii="F16" w:hAnsi="F16" w:cs="F16"/>
-        </w:rPr>
-        <w:t>el parámetro</w:t>
-      </w:r>
-      <w:r>
-        <w:rPr>
-          <w:rFonts w:ascii="F16" w:hAnsi="F16" w:cs="F16"/>
-        </w:rPr>
-        <w:t xml:space="preserve"> beta</w:t>
-      </w:r>
-      <w:r>
-        <w:rPr>
-          <w:rFonts w:ascii="F16" w:hAnsi="F16" w:cs="F16"/>
-        </w:rPr>
-        <w:t>, o reduciendo su tasa de proliferación, el parámetro</w:t>
-      </w:r>
-      <w:r>
-        <w:rPr>
-          <w:rFonts w:ascii="F16" w:hAnsi="F16" w:cs="F16"/>
-        </w:rPr>
-        <w:t xml:space="preserve"> </w:t>
-      </w:r>
-      <w:proofErr w:type="spellStart"/>
-      <w:r>
-        <w:rPr>
-          <w:rFonts w:ascii="F16" w:hAnsi="F16" w:cs="F16"/>
-        </w:rPr>
-        <w:t>alpha</w:t>
-      </w:r>
-      <w:proofErr w:type="spellEnd"/>
-      <w:r>
-        <w:rPr>
-          <w:rFonts w:ascii="F16" w:hAnsi="F16" w:cs="F16"/>
-        </w:rPr>
-        <w:t xml:space="preserve">, </w:t>
-      </w:r>
-    </w:p>
-    <w:p>
-      <w:pPr>
-        <w:autoSpaceDE w:val="0"/>
-        <w:autoSpaceDN w:val="0"/>
-        <w:adjustRightInd w:val="0"/>
-        <w:spacing w:after="0" w:line="240" w:lineRule="auto"/>
-        <w:rPr>
-          <w:rFonts w:ascii="F16" w:hAnsi="F16" w:cs="F16"/>
-        </w:rPr>
-      </w:pPr>
-      <w:r>
-        <w:rPr>
-          <w:rFonts w:ascii="F16" w:hAnsi="F16" w:cs="F16"/>
-        </w:rPr>
-        <w:t xml:space="preserve">Una consecuencia que se puede extraer de esto es que mecanismos como la </w:t>
-      </w:r>
-      <w:r>
-        <w:rPr>
-          <w:rFonts w:ascii="F16" w:hAnsi="F16" w:cs="F16"/>
-        </w:rPr>
-        <w:t>fi</w:t>
-      </w:r>
-      <w:r>
-        <w:rPr>
-          <w:rFonts w:ascii="F16" w:hAnsi="F16" w:cs="F16"/>
-        </w:rPr>
-        <w:t>ebre,</w:t>
-      </w:r>
-    </w:p>
-    <w:p>
-      <w:pPr>
-        <w:autoSpaceDE w:val="0"/>
-        <w:autoSpaceDN w:val="0"/>
-        <w:adjustRightInd w:val="0"/>
-        <w:spacing w:after="0" w:line="240" w:lineRule="auto"/>
-        <w:rPr>
-          <w:rFonts w:ascii="F16" w:hAnsi="F16" w:cs="F16"/>
-        </w:rPr>
-      </w:pPr>
-      <w:r>
-        <w:rPr>
-          <w:rFonts w:ascii="F16" w:hAnsi="F16" w:cs="F16"/>
-        </w:rPr>
-        <w:t>que incrementa la tasa de proliferación del patógeno, o la in</w:t>
-      </w:r>
-      <w:r>
-        <w:rPr>
-          <w:rFonts w:ascii="F16" w:hAnsi="F16" w:cs="F16"/>
-        </w:rPr>
-        <w:t>fl</w:t>
-      </w:r>
-      <w:r>
-        <w:rPr>
-          <w:rFonts w:ascii="F16" w:hAnsi="F16" w:cs="F16"/>
-        </w:rPr>
-        <w:t>amación, que aumenta la</w:t>
+        <w:t xml:space="preserve">Si dejamos uno de los dos parámetros fijos, es posible cambiar de una región a otra con tan solo modificar el otro parámetro. De hecho, de acuerdo con este modelo, patógenos (y tumores) pueden escapar de la acción de las células T por dos métodos: reduciendo el efecto de las células T, el parámetro beta, o reduciendo su tasa de proliferación, el parámetro alpha, </w:t>
+      </w:r>
+    </w:p>
+    <w:p>
+      <w:pPr>
+        <w:autoSpaceDE w:val="0"/>
+        <w:autoSpaceDN w:val="0"/>
+        <w:adjustRightInd w:val="0"/>
+        <w:spacing w:after="0" w:line="240" w:lineRule="auto"/>
+        <w:rPr>
+          <w:rFonts w:ascii="F16" w:hAnsi="F16" w:cs="F16"/>
+        </w:rPr>
+      </w:pPr>
+      <w:r>
+        <w:rPr>
+          <w:rFonts w:ascii="F16" w:hAnsi="F16" w:cs="F16"/>
+        </w:rPr>
+        <w:t>Una consecuencia que se puede extraer de esto es que mecanismos como la fiebre,</w:t>
+      </w:r>
+    </w:p>
+    <w:p>
+      <w:pPr>
+        <w:autoSpaceDE w:val="0"/>
+        <w:autoSpaceDN w:val="0"/>
+        <w:adjustRightInd w:val="0"/>
+        <w:spacing w:after="0" w:line="240" w:lineRule="auto"/>
+        <w:rPr>
+          <w:rFonts w:ascii="F16" w:hAnsi="F16" w:cs="F16"/>
+        </w:rPr>
+      </w:pPr>
+      <w:r>
+        <w:rPr>
+          <w:rFonts w:ascii="F16" w:hAnsi="F16" w:cs="F16"/>
+        </w:rPr>
+        <w:t>que incrementa la tasa de proliferación del patógeno, o la inflamación, que aumenta la</w:t>
       </w:r>
     </w:p>
     <w:p>
@@ -7871,18 +6831,747 @@
     </w:p>
     <w:p>
       <w:pPr>
-        <w:autoSpaceDE w:val="0"/>
-        <w:autoSpaceDN w:val="0"/>
-        <w:adjustRightInd w:val="0"/>
-        <w:spacing w:after="0" w:line="240" w:lineRule="auto"/>
-        <w:rPr>
-          <w:rFonts w:ascii="F16" w:hAnsi="F16" w:cs="F16"/>
-          <w:b/>
-          <w:bCs/>
-        </w:rPr>
-      </w:pPr>
-      <w:bookmarkStart w:id="5" w:name="_GoBack"/>
-      <w:bookmarkEnd w:id="5"/>
+        <w:pStyle w:val="Ttulo2"/>
+      </w:pPr>
+      <w:bookmarkStart w:id="6" w:name="_Toc44417050"/>
+      <w:r>
+        <w:t>Correspondencia de parámetros</w:t>
+      </w:r>
+      <w:bookmarkEnd w:id="6"/>
+    </w:p>
+    <w:p>
+      <w:r>
+        <w:rPr>
+          <w:noProof/>
+        </w:rPr>
+        <w:drawing>
+          <wp:anchor distT="0" distB="0" distL="114300" distR="114300" simplePos="0" relativeHeight="251677696" behindDoc="0" locked="0" layoutInCell="1" allowOverlap="1" wp14:anchorId="620AEDA8" wp14:editId="73033AEC">
+            <wp:simplePos x="0" y="0"/>
+            <wp:positionH relativeFrom="margin">
+              <wp:align>center</wp:align>
+            </wp:positionH>
+            <wp:positionV relativeFrom="paragraph">
+              <wp:posOffset>287655</wp:posOffset>
+            </wp:positionV>
+            <wp:extent cx="3943350" cy="2166620"/>
+            <wp:effectExtent l="0" t="0" r="0" b="5080"/>
+            <wp:wrapSquare wrapText="bothSides"/>
+            <wp:docPr id="15" name="Imagen 15"/>
+            <wp:cNvGraphicFramePr>
+              <a:graphicFrameLocks xmlns:a="http://schemas.openxmlformats.org/drawingml/2006/main" noChangeAspect="1"/>
+            </wp:cNvGraphicFramePr>
+            <a:graphic xmlns:a="http://schemas.openxmlformats.org/drawingml/2006/main">
+              <a:graphicData uri="http://schemas.openxmlformats.org/drawingml/2006/picture">
+                <pic:pic xmlns:pic="http://schemas.openxmlformats.org/drawingml/2006/picture">
+                  <pic:nvPicPr>
+                    <pic:cNvPr id="0" name="Picture 1"/>
+                    <pic:cNvPicPr>
+                      <a:picLocks noChangeAspect="1" noChangeArrowheads="1"/>
+                    </pic:cNvPicPr>
+                  </pic:nvPicPr>
+                  <pic:blipFill>
+                    <a:blip r:embed="rId25" cstate="print">
+                      <a:extLst>
+                        <a:ext uri="{28A0092B-C50C-407E-A947-70E740481C1C}">
+                          <a14:useLocalDpi xmlns:a14="http://schemas.microsoft.com/office/drawing/2010/main" val="0"/>
+                        </a:ext>
+                      </a:extLst>
+                    </a:blip>
+                    <a:srcRect/>
+                    <a:stretch>
+                      <a:fillRect/>
+                    </a:stretch>
+                  </pic:blipFill>
+                  <pic:spPr bwMode="auto">
+                    <a:xfrm>
+                      <a:off x="0" y="0"/>
+                      <a:ext cx="3943350" cy="2166620"/>
+                    </a:xfrm>
+                    <a:prstGeom prst="rect">
+                      <a:avLst/>
+                    </a:prstGeom>
+                    <a:noFill/>
+                    <a:ln>
+                      <a:noFill/>
+                    </a:ln>
+                  </pic:spPr>
+                </pic:pic>
+              </a:graphicData>
+            </a:graphic>
+            <wp14:sizeRelH relativeFrom="margin">
+              <wp14:pctWidth>0</wp14:pctWidth>
+            </wp14:sizeRelH>
+            <wp14:sizeRelV relativeFrom="margin">
+              <wp14:pctHeight>0</wp14:pctHeight>
+            </wp14:sizeRelV>
+          </wp:anchor>
+        </w:drawing>
+      </w:r>
+    </w:p>
+    <w:p/>
+    <w:p/>
+    <w:p/>
+    <w:p/>
+    <w:p/>
+    <w:p/>
+    <w:p/>
+    <w:p/>
+    <w:p>
+      <w:r>
+        <w:t xml:space="preserve">Como hemos visto en las transparencias anteriores, ambos modelos, macro y micro, presentan comportamientos compatibles a pesar de sus diferencias. Es por ello que se ha querido establecer una correspondencia entre ambos. </w:t>
+      </w:r>
+    </w:p>
+    <w:p>
+      <w:r>
+        <w:rPr>
+          <w:noProof/>
+        </w:rPr>
+        <w:drawing>
+          <wp:anchor distT="0" distB="0" distL="114300" distR="114300" simplePos="0" relativeHeight="251678720" behindDoc="0" locked="0" layoutInCell="1" allowOverlap="1" wp14:anchorId="16456C42" wp14:editId="1BAC17DF">
+            <wp:simplePos x="0" y="0"/>
+            <wp:positionH relativeFrom="margin">
+              <wp:align>center</wp:align>
+            </wp:positionH>
+            <wp:positionV relativeFrom="paragraph">
+              <wp:posOffset>197485</wp:posOffset>
+            </wp:positionV>
+            <wp:extent cx="4495800" cy="2457450"/>
+            <wp:effectExtent l="0" t="0" r="0" b="0"/>
+            <wp:wrapSquare wrapText="bothSides"/>
+            <wp:docPr id="16" name="Imagen 16"/>
+            <wp:cNvGraphicFramePr>
+              <a:graphicFrameLocks xmlns:a="http://schemas.openxmlformats.org/drawingml/2006/main" noChangeAspect="1"/>
+            </wp:cNvGraphicFramePr>
+            <a:graphic xmlns:a="http://schemas.openxmlformats.org/drawingml/2006/main">
+              <a:graphicData uri="http://schemas.openxmlformats.org/drawingml/2006/picture">
+                <pic:pic xmlns:pic="http://schemas.openxmlformats.org/drawingml/2006/picture">
+                  <pic:nvPicPr>
+                    <pic:cNvPr id="0" name="Picture 2"/>
+                    <pic:cNvPicPr>
+                      <a:picLocks noChangeAspect="1" noChangeArrowheads="1"/>
+                    </pic:cNvPicPr>
+                  </pic:nvPicPr>
+                  <pic:blipFill>
+                    <a:blip r:embed="rId26">
+                      <a:extLst>
+                        <a:ext uri="{28A0092B-C50C-407E-A947-70E740481C1C}">
+                          <a14:useLocalDpi xmlns:a14="http://schemas.microsoft.com/office/drawing/2010/main" val="0"/>
+                        </a:ext>
+                      </a:extLst>
+                    </a:blip>
+                    <a:srcRect/>
+                    <a:stretch>
+                      <a:fillRect/>
+                    </a:stretch>
+                  </pic:blipFill>
+                  <pic:spPr bwMode="auto">
+                    <a:xfrm>
+                      <a:off x="0" y="0"/>
+                      <a:ext cx="4495800" cy="2457450"/>
+                    </a:xfrm>
+                    <a:prstGeom prst="rect">
+                      <a:avLst/>
+                    </a:prstGeom>
+                    <a:noFill/>
+                    <a:ln>
+                      <a:noFill/>
+                    </a:ln>
+                  </pic:spPr>
+                </pic:pic>
+              </a:graphicData>
+            </a:graphic>
+            <wp14:sizeRelH relativeFrom="margin">
+              <wp14:pctWidth>0</wp14:pctWidth>
+            </wp14:sizeRelH>
+            <wp14:sizeRelV relativeFrom="margin">
+              <wp14:pctHeight>0</wp14:pctHeight>
+            </wp14:sizeRelV>
+          </wp:anchor>
+        </w:drawing>
+      </w:r>
+    </w:p>
+    <w:p/>
+    <w:p/>
+    <w:p/>
+    <w:p/>
+    <w:p/>
+    <w:p/>
+    <w:p/>
+    <w:p/>
+    <w:p/>
+    <w:p>
+      <w:r>
+        <w:t>Las ecuaciones y parámetros del modelo microscópico tienen un significado biológico claro</w:t>
+      </w:r>
+      <w:r>
+        <w:t>, mientras que estos</w:t>
+      </w:r>
+      <w:r>
+        <w:t xml:space="preserve"> hacen referencia a la </w:t>
+      </w:r>
+      <w:r>
+        <w:t xml:space="preserve">tasa de cambio de los receptores de membrana, los del modelo macroscópico se refieren a las características de elasticidad e inercia de la población, cuya interpretación biológica queda abierta. </w:t>
+      </w:r>
+    </w:p>
+    <w:p/>
+    <w:p>
+      <w:r>
+        <w:rPr>
+          <w:noProof/>
+        </w:rPr>
+        <w:lastRenderedPageBreak/>
+        <w:drawing>
+          <wp:anchor distT="0" distB="0" distL="114300" distR="114300" simplePos="0" relativeHeight="251679744" behindDoc="0" locked="0" layoutInCell="1" allowOverlap="1" wp14:anchorId="7EDDF36B" wp14:editId="64D0FB56">
+            <wp:simplePos x="0" y="0"/>
+            <wp:positionH relativeFrom="margin">
+              <wp:align>center</wp:align>
+            </wp:positionH>
+            <wp:positionV relativeFrom="paragraph">
+              <wp:posOffset>0</wp:posOffset>
+            </wp:positionV>
+            <wp:extent cx="4546891" cy="2543175"/>
+            <wp:effectExtent l="0" t="0" r="6350" b="0"/>
+            <wp:wrapSquare wrapText="bothSides"/>
+            <wp:docPr id="20" name="Imagen 20"/>
+            <wp:cNvGraphicFramePr>
+              <a:graphicFrameLocks xmlns:a="http://schemas.openxmlformats.org/drawingml/2006/main" noChangeAspect="1"/>
+            </wp:cNvGraphicFramePr>
+            <a:graphic xmlns:a="http://schemas.openxmlformats.org/drawingml/2006/main">
+              <a:graphicData uri="http://schemas.openxmlformats.org/drawingml/2006/picture">
+                <pic:pic xmlns:pic="http://schemas.openxmlformats.org/drawingml/2006/picture">
+                  <pic:nvPicPr>
+                    <pic:cNvPr id="0" name="Picture 1"/>
+                    <pic:cNvPicPr>
+                      <a:picLocks noChangeAspect="1" noChangeArrowheads="1"/>
+                    </pic:cNvPicPr>
+                  </pic:nvPicPr>
+                  <pic:blipFill>
+                    <a:blip r:embed="rId27">
+                      <a:extLst>
+                        <a:ext uri="{28A0092B-C50C-407E-A947-70E740481C1C}">
+                          <a14:useLocalDpi xmlns:a14="http://schemas.microsoft.com/office/drawing/2010/main" val="0"/>
+                        </a:ext>
+                      </a:extLst>
+                    </a:blip>
+                    <a:srcRect/>
+                    <a:stretch>
+                      <a:fillRect/>
+                    </a:stretch>
+                  </pic:blipFill>
+                  <pic:spPr bwMode="auto">
+                    <a:xfrm>
+                      <a:off x="0" y="0"/>
+                      <a:ext cx="4546891" cy="2543175"/>
+                    </a:xfrm>
+                    <a:prstGeom prst="rect">
+                      <a:avLst/>
+                    </a:prstGeom>
+                    <a:noFill/>
+                    <a:ln>
+                      <a:noFill/>
+                    </a:ln>
+                  </pic:spPr>
+                </pic:pic>
+              </a:graphicData>
+            </a:graphic>
+          </wp:anchor>
+        </w:drawing>
+      </w:r>
+    </w:p>
+    <w:p/>
+    <w:p/>
+    <w:p/>
+    <w:p/>
+    <w:p/>
+    <w:p/>
+    <w:p/>
+    <w:p/>
+    <w:p/>
+    <w:p>
+      <w:r>
+        <w:rPr>
+          <w:noProof/>
+        </w:rPr>
+        <w:drawing>
+          <wp:anchor distT="0" distB="0" distL="114300" distR="114300" simplePos="0" relativeHeight="251680768" behindDoc="0" locked="0" layoutInCell="1" allowOverlap="1" wp14:anchorId="2863C36D" wp14:editId="59A40479">
+            <wp:simplePos x="0" y="0"/>
+            <wp:positionH relativeFrom="margin">
+              <wp:align>center</wp:align>
+            </wp:positionH>
+            <wp:positionV relativeFrom="paragraph">
+              <wp:posOffset>1016000</wp:posOffset>
+            </wp:positionV>
+            <wp:extent cx="4600575" cy="2515235"/>
+            <wp:effectExtent l="0" t="0" r="9525" b="0"/>
+            <wp:wrapSquare wrapText="bothSides"/>
+            <wp:docPr id="21" name="Imagen 21"/>
+            <wp:cNvGraphicFramePr>
+              <a:graphicFrameLocks xmlns:a="http://schemas.openxmlformats.org/drawingml/2006/main" noChangeAspect="1"/>
+            </wp:cNvGraphicFramePr>
+            <a:graphic xmlns:a="http://schemas.openxmlformats.org/drawingml/2006/main">
+              <a:graphicData uri="http://schemas.openxmlformats.org/drawingml/2006/picture">
+                <pic:pic xmlns:pic="http://schemas.openxmlformats.org/drawingml/2006/picture">
+                  <pic:nvPicPr>
+                    <pic:cNvPr id="0" name="Picture 2"/>
+                    <pic:cNvPicPr>
+                      <a:picLocks noChangeAspect="1" noChangeArrowheads="1"/>
+                    </pic:cNvPicPr>
+                  </pic:nvPicPr>
+                  <pic:blipFill>
+                    <a:blip r:embed="rId28">
+                      <a:extLst>
+                        <a:ext uri="{28A0092B-C50C-407E-A947-70E740481C1C}">
+                          <a14:useLocalDpi xmlns:a14="http://schemas.microsoft.com/office/drawing/2010/main" val="0"/>
+                        </a:ext>
+                      </a:extLst>
+                    </a:blip>
+                    <a:srcRect/>
+                    <a:stretch>
+                      <a:fillRect/>
+                    </a:stretch>
+                  </pic:blipFill>
+                  <pic:spPr bwMode="auto">
+                    <a:xfrm>
+                      <a:off x="0" y="0"/>
+                      <a:ext cx="4600575" cy="2515235"/>
+                    </a:xfrm>
+                    <a:prstGeom prst="rect">
+                      <a:avLst/>
+                    </a:prstGeom>
+                    <a:noFill/>
+                    <a:ln>
+                      <a:noFill/>
+                    </a:ln>
+                  </pic:spPr>
+                </pic:pic>
+              </a:graphicData>
+            </a:graphic>
+            <wp14:sizeRelH relativeFrom="margin">
+              <wp14:pctWidth>0</wp14:pctWidth>
+            </wp14:sizeRelH>
+            <wp14:sizeRelV relativeFrom="margin">
+              <wp14:pctHeight>0</wp14:pctHeight>
+            </wp14:sizeRelV>
+          </wp:anchor>
+        </w:drawing>
+      </w:r>
+      <w:r>
+        <w:t xml:space="preserve">Como primera aproximación al problema se ha implementado una red neuronal capaz de predecir los parámetros del modelo macroscópico a partir de cierta información sobre una respuesta inmune. De esta manera podemos realizar una simulación del modelo microscópico y obtener el valor de los parámetros que se deben utilizar para generar una respuesta análoga con el modelo macroscópico. </w:t>
+      </w:r>
+    </w:p>
+    <w:p/>
+    <w:p/>
+    <w:p/>
+    <w:p/>
+    <w:p/>
+    <w:p/>
+    <w:p/>
+    <w:p/>
+    <w:p/>
+    <w:p/>
+    <w:p>
+      <w:r>
+        <w:t xml:space="preserve">Para la implementación se estableció que las entradas de la red iban a estar formadas por el máximo número de células alcanzado en el patógeno y en las células T, el tiempo donde se alcanzan dichos puntos y el tiempo donde las dos poblaciones se anulan. </w:t>
+      </w:r>
+    </w:p>
+    <w:p>
+      <w:r>
+        <w:t xml:space="preserve">Para el entrenamiento de la red se hicieron numerosas simulaciones y se ajustaron los parámetros de la red para obtener un comportamiento optimizado. </w:t>
+      </w:r>
+    </w:p>
+    <w:p>
+      <w:r>
+        <w:t xml:space="preserve">Finalmente, se comprobó el funcionamiento de la red con datos que no había tratado antes. </w:t>
+      </w:r>
+    </w:p>
+    <w:p>
+      <w:r>
+        <w:t>A continuación, veremos un ejemplo de ejecución.</w:t>
+      </w:r>
+    </w:p>
+    <w:p/>
+    <w:p/>
+    <w:p>
+      <w:r>
+        <w:rPr>
+          <w:noProof/>
+        </w:rPr>
+        <w:lastRenderedPageBreak/>
+        <w:drawing>
+          <wp:anchor distT="0" distB="0" distL="114300" distR="114300" simplePos="0" relativeHeight="251681792" behindDoc="0" locked="0" layoutInCell="1" allowOverlap="1" wp14:anchorId="5E5161BF" wp14:editId="300CC6FA">
+            <wp:simplePos x="0" y="0"/>
+            <wp:positionH relativeFrom="margin">
+              <wp:posOffset>472440</wp:posOffset>
+            </wp:positionH>
+            <wp:positionV relativeFrom="paragraph">
+              <wp:posOffset>24130</wp:posOffset>
+            </wp:positionV>
+            <wp:extent cx="4684395" cy="2585720"/>
+            <wp:effectExtent l="0" t="0" r="1905" b="5080"/>
+            <wp:wrapSquare wrapText="bothSides"/>
+            <wp:docPr id="24" name="Imagen 24"/>
+            <wp:cNvGraphicFramePr>
+              <a:graphicFrameLocks xmlns:a="http://schemas.openxmlformats.org/drawingml/2006/main" noChangeAspect="1"/>
+            </wp:cNvGraphicFramePr>
+            <a:graphic xmlns:a="http://schemas.openxmlformats.org/drawingml/2006/main">
+              <a:graphicData uri="http://schemas.openxmlformats.org/drawingml/2006/picture">
+                <pic:pic xmlns:pic="http://schemas.openxmlformats.org/drawingml/2006/picture">
+                  <pic:nvPicPr>
+                    <pic:cNvPr id="0" name="Picture 3"/>
+                    <pic:cNvPicPr>
+                      <a:picLocks noChangeAspect="1" noChangeArrowheads="1"/>
+                    </pic:cNvPicPr>
+                  </pic:nvPicPr>
+                  <pic:blipFill>
+                    <a:blip r:embed="rId29">
+                      <a:extLst>
+                        <a:ext uri="{28A0092B-C50C-407E-A947-70E740481C1C}">
+                          <a14:useLocalDpi xmlns:a14="http://schemas.microsoft.com/office/drawing/2010/main" val="0"/>
+                        </a:ext>
+                      </a:extLst>
+                    </a:blip>
+                    <a:srcRect/>
+                    <a:stretch>
+                      <a:fillRect/>
+                    </a:stretch>
+                  </pic:blipFill>
+                  <pic:spPr bwMode="auto">
+                    <a:xfrm>
+                      <a:off x="0" y="0"/>
+                      <a:ext cx="4684395" cy="2585720"/>
+                    </a:xfrm>
+                    <a:prstGeom prst="rect">
+                      <a:avLst/>
+                    </a:prstGeom>
+                    <a:noFill/>
+                    <a:ln>
+                      <a:noFill/>
+                    </a:ln>
+                  </pic:spPr>
+                </pic:pic>
+              </a:graphicData>
+            </a:graphic>
+            <wp14:sizeRelH relativeFrom="margin">
+              <wp14:pctWidth>0</wp14:pctWidth>
+            </wp14:sizeRelH>
+            <wp14:sizeRelV relativeFrom="margin">
+              <wp14:pctHeight>0</wp14:pctHeight>
+            </wp14:sizeRelV>
+          </wp:anchor>
+        </w:drawing>
+      </w:r>
+    </w:p>
+    <w:p/>
+    <w:p/>
+    <w:p/>
+    <w:p/>
+    <w:p/>
+    <w:p/>
+    <w:p/>
+    <w:p/>
+    <w:p/>
+    <w:p>
+      <w:r>
+        <w:t xml:space="preserve">A la izquierda tenemos una simulación realizada con el modelo microscópico y a la derecha la obtenida con la inferencia del valor de los parámetros del modelo macroscópico hecha por la red. </w:t>
+      </w:r>
+    </w:p>
+    <w:p>
+      <w:pPr>
+        <w:autoSpaceDE w:val="0"/>
+        <w:autoSpaceDN w:val="0"/>
+        <w:adjustRightInd w:val="0"/>
+        <w:spacing w:after="0" w:line="240" w:lineRule="auto"/>
+        <w:rPr>
+          <w:rFonts w:ascii="F16" w:hAnsi="F16" w:cs="F16"/>
+        </w:rPr>
+      </w:pPr>
+      <w:r>
+        <w:t>Como vemos, ambas figuras presentan una estructura similar a pesar de que el valor de los puntos de interés difiere entre las dos simulaciones. El número máximo de células del patógeno es menor en la simulación del macroscópico</w:t>
+      </w:r>
+      <w:r>
+        <w:t xml:space="preserve">, en consecuencia, este valor máximo se alcanza antes. Sin embargo, esto no ocurre con las células T, pues a pesar de tener un valor más alto en el máximo que el microscópico se alcanza antes. </w:t>
+      </w:r>
+      <w:r>
+        <w:rPr>
+          <w:rFonts w:ascii="F16" w:hAnsi="F16" w:cs="F16"/>
+        </w:rPr>
+        <w:t>Esto nos indica que los parámetros de elasticidad e</w:t>
+      </w:r>
+      <w:r>
+        <w:rPr>
+          <w:rFonts w:ascii="F16" w:hAnsi="F16" w:cs="F16"/>
+        </w:rPr>
+        <w:t xml:space="preserve"> </w:t>
+      </w:r>
+      <w:r>
+        <w:rPr>
+          <w:rFonts w:ascii="F16" w:hAnsi="F16" w:cs="F16"/>
+        </w:rPr>
+        <w:t>inercia no se han ajustado completamente, lo que hace que observemos ese pequeño desfase.</w:t>
+      </w:r>
+    </w:p>
+    <w:p>
+      <w:pPr>
+        <w:autoSpaceDE w:val="0"/>
+        <w:autoSpaceDN w:val="0"/>
+        <w:adjustRightInd w:val="0"/>
+        <w:spacing w:after="0" w:line="240" w:lineRule="auto"/>
+        <w:rPr>
+          <w:rFonts w:ascii="F16" w:hAnsi="F16" w:cs="F16"/>
+        </w:rPr>
+      </w:pPr>
+    </w:p>
+    <w:p>
+      <w:pPr>
+        <w:autoSpaceDE w:val="0"/>
+        <w:autoSpaceDN w:val="0"/>
+        <w:adjustRightInd w:val="0"/>
+        <w:spacing w:after="0" w:line="240" w:lineRule="auto"/>
+        <w:rPr>
+          <w:rFonts w:ascii="F16" w:hAnsi="F16" w:cs="F16"/>
+        </w:rPr>
+      </w:pPr>
+      <w:r>
+        <w:rPr>
+          <w:rFonts w:ascii="F16" w:hAnsi="F16" w:cs="F16"/>
+          <w:noProof/>
+        </w:rPr>
+        <w:drawing>
+          <wp:anchor distT="0" distB="0" distL="114300" distR="114300" simplePos="0" relativeHeight="251682816" behindDoc="0" locked="0" layoutInCell="1" allowOverlap="1" wp14:anchorId="0939B42B" wp14:editId="3B4BB6FC">
+            <wp:simplePos x="0" y="0"/>
+            <wp:positionH relativeFrom="margin">
+              <wp:align>center</wp:align>
+            </wp:positionH>
+            <wp:positionV relativeFrom="paragraph">
+              <wp:posOffset>-1905</wp:posOffset>
+            </wp:positionV>
+            <wp:extent cx="4295140" cy="2348084"/>
+            <wp:effectExtent l="0" t="0" r="0" b="0"/>
+            <wp:wrapSquare wrapText="bothSides"/>
+            <wp:docPr id="25" name="Imagen 25"/>
+            <wp:cNvGraphicFramePr>
+              <a:graphicFrameLocks xmlns:a="http://schemas.openxmlformats.org/drawingml/2006/main" noChangeAspect="1"/>
+            </wp:cNvGraphicFramePr>
+            <a:graphic xmlns:a="http://schemas.openxmlformats.org/drawingml/2006/main">
+              <a:graphicData uri="http://schemas.openxmlformats.org/drawingml/2006/picture">
+                <pic:pic xmlns:pic="http://schemas.openxmlformats.org/drawingml/2006/picture">
+                  <pic:nvPicPr>
+                    <pic:cNvPr id="0" name="Picture 4"/>
+                    <pic:cNvPicPr>
+                      <a:picLocks noChangeAspect="1" noChangeArrowheads="1"/>
+                    </pic:cNvPicPr>
+                  </pic:nvPicPr>
+                  <pic:blipFill>
+                    <a:blip r:embed="rId30">
+                      <a:extLst>
+                        <a:ext uri="{28A0092B-C50C-407E-A947-70E740481C1C}">
+                          <a14:useLocalDpi xmlns:a14="http://schemas.microsoft.com/office/drawing/2010/main" val="0"/>
+                        </a:ext>
+                      </a:extLst>
+                    </a:blip>
+                    <a:srcRect/>
+                    <a:stretch>
+                      <a:fillRect/>
+                    </a:stretch>
+                  </pic:blipFill>
+                  <pic:spPr bwMode="auto">
+                    <a:xfrm>
+                      <a:off x="0" y="0"/>
+                      <a:ext cx="4295140" cy="2348084"/>
+                    </a:xfrm>
+                    <a:prstGeom prst="rect">
+                      <a:avLst/>
+                    </a:prstGeom>
+                    <a:noFill/>
+                    <a:ln>
+                      <a:noFill/>
+                    </a:ln>
+                  </pic:spPr>
+                </pic:pic>
+              </a:graphicData>
+            </a:graphic>
+          </wp:anchor>
+        </w:drawing>
+      </w:r>
+    </w:p>
+    <w:p>
+      <w:pPr>
+        <w:autoSpaceDE w:val="0"/>
+        <w:autoSpaceDN w:val="0"/>
+        <w:adjustRightInd w:val="0"/>
+        <w:spacing w:after="0" w:line="240" w:lineRule="auto"/>
+        <w:rPr>
+          <w:rFonts w:ascii="F16" w:hAnsi="F16" w:cs="F16"/>
+        </w:rPr>
+      </w:pPr>
+    </w:p>
+    <w:p>
+      <w:pPr>
+        <w:autoSpaceDE w:val="0"/>
+        <w:autoSpaceDN w:val="0"/>
+        <w:adjustRightInd w:val="0"/>
+        <w:spacing w:after="0" w:line="240" w:lineRule="auto"/>
+        <w:rPr>
+          <w:rFonts w:ascii="F16" w:hAnsi="F16" w:cs="F16"/>
+        </w:rPr>
+      </w:pPr>
+    </w:p>
+    <w:p>
+      <w:pPr>
+        <w:autoSpaceDE w:val="0"/>
+        <w:autoSpaceDN w:val="0"/>
+        <w:adjustRightInd w:val="0"/>
+        <w:spacing w:after="0" w:line="240" w:lineRule="auto"/>
+        <w:rPr>
+          <w:rFonts w:ascii="F16" w:hAnsi="F16" w:cs="F16"/>
+        </w:rPr>
+      </w:pPr>
+    </w:p>
+    <w:p>
+      <w:pPr>
+        <w:autoSpaceDE w:val="0"/>
+        <w:autoSpaceDN w:val="0"/>
+        <w:adjustRightInd w:val="0"/>
+        <w:spacing w:after="0" w:line="240" w:lineRule="auto"/>
+        <w:rPr>
+          <w:rFonts w:ascii="F16" w:hAnsi="F16" w:cs="F16"/>
+        </w:rPr>
+      </w:pPr>
+    </w:p>
+    <w:p>
+      <w:pPr>
+        <w:autoSpaceDE w:val="0"/>
+        <w:autoSpaceDN w:val="0"/>
+        <w:adjustRightInd w:val="0"/>
+        <w:spacing w:after="0" w:line="240" w:lineRule="auto"/>
+        <w:rPr>
+          <w:rFonts w:ascii="F16" w:hAnsi="F16" w:cs="F16"/>
+        </w:rPr>
+      </w:pPr>
+    </w:p>
+    <w:p>
+      <w:pPr>
+        <w:autoSpaceDE w:val="0"/>
+        <w:autoSpaceDN w:val="0"/>
+        <w:adjustRightInd w:val="0"/>
+        <w:spacing w:after="0" w:line="240" w:lineRule="auto"/>
+        <w:rPr>
+          <w:rFonts w:ascii="F16" w:hAnsi="F16" w:cs="F16"/>
+        </w:rPr>
+      </w:pPr>
+    </w:p>
+    <w:p>
+      <w:pPr>
+        <w:autoSpaceDE w:val="0"/>
+        <w:autoSpaceDN w:val="0"/>
+        <w:adjustRightInd w:val="0"/>
+        <w:spacing w:after="0" w:line="240" w:lineRule="auto"/>
+        <w:rPr>
+          <w:rFonts w:ascii="F16" w:hAnsi="F16" w:cs="F16"/>
+        </w:rPr>
+      </w:pPr>
+    </w:p>
+    <w:p>
+      <w:pPr>
+        <w:autoSpaceDE w:val="0"/>
+        <w:autoSpaceDN w:val="0"/>
+        <w:adjustRightInd w:val="0"/>
+        <w:spacing w:after="0" w:line="240" w:lineRule="auto"/>
+        <w:rPr>
+          <w:rFonts w:ascii="F16" w:hAnsi="F16" w:cs="F16"/>
+        </w:rPr>
+      </w:pPr>
+    </w:p>
+    <w:p>
+      <w:pPr>
+        <w:autoSpaceDE w:val="0"/>
+        <w:autoSpaceDN w:val="0"/>
+        <w:adjustRightInd w:val="0"/>
+        <w:spacing w:after="0" w:line="240" w:lineRule="auto"/>
+        <w:rPr>
+          <w:rFonts w:ascii="F16" w:hAnsi="F16" w:cs="F16"/>
+        </w:rPr>
+      </w:pPr>
+    </w:p>
+    <w:p>
+      <w:pPr>
+        <w:autoSpaceDE w:val="0"/>
+        <w:autoSpaceDN w:val="0"/>
+        <w:adjustRightInd w:val="0"/>
+        <w:spacing w:after="0" w:line="240" w:lineRule="auto"/>
+        <w:rPr>
+          <w:rFonts w:ascii="F16" w:hAnsi="F16" w:cs="F16"/>
+        </w:rPr>
+      </w:pPr>
+    </w:p>
+    <w:p>
+      <w:pPr>
+        <w:autoSpaceDE w:val="0"/>
+        <w:autoSpaceDN w:val="0"/>
+        <w:adjustRightInd w:val="0"/>
+        <w:spacing w:after="0" w:line="240" w:lineRule="auto"/>
+        <w:rPr>
+          <w:rFonts w:ascii="F16" w:hAnsi="F16" w:cs="F16"/>
+        </w:rPr>
+      </w:pPr>
+    </w:p>
+    <w:p>
+      <w:pPr>
+        <w:autoSpaceDE w:val="0"/>
+        <w:autoSpaceDN w:val="0"/>
+        <w:adjustRightInd w:val="0"/>
+        <w:spacing w:after="0" w:line="240" w:lineRule="auto"/>
+        <w:rPr>
+          <w:rFonts w:ascii="F16" w:hAnsi="F16" w:cs="F16"/>
+        </w:rPr>
+      </w:pPr>
+    </w:p>
+    <w:p>
+      <w:pPr>
+        <w:autoSpaceDE w:val="0"/>
+        <w:autoSpaceDN w:val="0"/>
+        <w:adjustRightInd w:val="0"/>
+        <w:spacing w:after="0" w:line="240" w:lineRule="auto"/>
+        <w:rPr>
+          <w:rFonts w:ascii="F16" w:hAnsi="F16" w:cs="F16"/>
+        </w:rPr>
+      </w:pPr>
+    </w:p>
+    <w:p>
+      <w:pPr>
+        <w:autoSpaceDE w:val="0"/>
+        <w:autoSpaceDN w:val="0"/>
+        <w:adjustRightInd w:val="0"/>
+        <w:spacing w:after="0" w:line="240" w:lineRule="auto"/>
+        <w:rPr>
+          <w:rFonts w:ascii="F16" w:hAnsi="F16" w:cs="F16"/>
+        </w:rPr>
+      </w:pPr>
+    </w:p>
+    <w:p>
+      <w:pPr>
+        <w:autoSpaceDE w:val="0"/>
+        <w:autoSpaceDN w:val="0"/>
+        <w:adjustRightInd w:val="0"/>
+        <w:spacing w:after="0" w:line="240" w:lineRule="auto"/>
+        <w:rPr>
+          <w:rFonts w:ascii="F16" w:hAnsi="F16" w:cs="F16"/>
+        </w:rPr>
+      </w:pPr>
+      <w:r>
+        <w:rPr>
+          <w:rFonts w:ascii="F16" w:hAnsi="F16" w:cs="F16"/>
+        </w:rPr>
+        <w:t xml:space="preserve">Básicamente lo que dice la transparencia + remarcar que son modelos abiertos </w:t>
+      </w:r>
+      <w:r>
+        <w:rPr>
+          <w:rFonts w:ascii="F16" w:hAnsi="F16" w:cs="F16"/>
+        </w:rPr>
+        <w:t>en los que se puede incluir nuevo conocimiento biológico y que se espera profundizar en el estudio de la correspondencia de parámetros en un futuro.</w:t>
+      </w:r>
+      <w:bookmarkStart w:id="7" w:name="_GoBack"/>
+      <w:bookmarkEnd w:id="7"/>
     </w:p>
     <w:sectPr>
       <w:pgSz w:w="11906" w:h="16838"/>
@@ -9317,7 +9006,7 @@
 </file>
 
 <file path=customXml/itemProps1.xml><?xml version="1.0" encoding="utf-8"?>
-<ds:datastoreItem xmlns:ds="http://schemas.openxmlformats.org/officeDocument/2006/customXml" ds:itemID="{06951015-42FD-413C-856E-DCBEB53E2487}">
+<ds:datastoreItem xmlns:ds="http://schemas.openxmlformats.org/officeDocument/2006/customXml" ds:itemID="{8E5B94FA-7585-4499-B20D-6F935936E4DF}">
   <ds:schemaRefs>
     <ds:schemaRef ds:uri="http://schemas.openxmlformats.org/officeDocument/2006/bibliography"/>
   </ds:schemaRefs>

</xml_diff>